<commit_message>
tesztek validation hiba javitva, docx
</commit_message>
<xml_diff>
--- a/Egyéb/FelhasználóiDokumentáció.docx
+++ b/Egyéb/FelhasználóiDokumentáció.docx
@@ -1,6 +1,6 @@
 
 <file path=word/document.xml><?xml version="1.0" encoding="utf-8"?>
-<w:document xmlns:wpc="http://schemas.microsoft.com/office/word/2010/wordprocessingCanvas" xmlns:cx="http://schemas.microsoft.com/office/drawing/2014/chartex" xmlns:cx1="http://schemas.microsoft.com/office/drawing/2015/9/8/chartex" xmlns:cx2="http://schemas.microsoft.com/office/drawing/2015/10/21/chartex" xmlns:cx3="http://schemas.microsoft.com/office/drawing/2016/5/9/chartex" xmlns:cx4="http://schemas.microsoft.com/office/drawing/2016/5/10/chartex" xmlns:cx5="http://schemas.microsoft.com/office/drawing/2016/5/11/chartex" xmlns:cx6="http://schemas.microsoft.com/office/drawing/2016/5/12/chartex" xmlns:cx7="http://schemas.microsoft.com/office/drawing/2016/5/13/chartex" xmlns:cx8="http://schemas.microsoft.com/office/drawing/2016/5/14/chartex" xmlns:mc="http://schemas.openxmlformats.org/markup-compatibility/2006" xmlns:aink="http://schemas.microsoft.com/office/drawing/2016/ink" xmlns:am3d="http://schemas.microsoft.com/office/drawing/2017/model3d" xmlns:o="urn:schemas-microsoft-com:office:office" xmlns:oel="http://schemas.microsoft.com/office/2019/extlst" xmlns:r="http://schemas.openxmlformats.org/officeDocument/2006/relationships" xmlns:m="http://schemas.openxmlformats.org/officeDocument/2006/math" xmlns:v="urn:schemas-microsoft-com:vml" xmlns:wp14="http://schemas.microsoft.com/office/word/2010/wordprocessingDrawing" xmlns:wp="http://schemas.openxmlformats.org/drawingml/2006/wordprocessingDrawing" xmlns:w10="urn:schemas-microsoft-com:office:word" xmlns:w="http://schemas.openxmlformats.org/wordprocessingml/2006/main" xmlns:w14="http://schemas.microsoft.com/office/word/2010/wordml" xmlns:w15="http://schemas.microsoft.com/office/word/2012/wordml" xmlns:w16cex="http://schemas.microsoft.com/office/word/2018/wordml/cex" xmlns:w16cid="http://schemas.microsoft.com/office/word/2016/wordml/cid" xmlns:w16="http://schemas.microsoft.com/office/word/2018/wordml" xmlns:w16du="http://schemas.microsoft.com/office/word/2023/wordml/word16du" xmlns:w16sdtdh="http://schemas.microsoft.com/office/word/2020/wordml/sdtdatahash" xmlns:w16sdtfl="http://schemas.microsoft.com/office/word/2024/wordml/sdtformatlock" xmlns:w16se="http://schemas.microsoft.com/office/word/2015/wordml/symex" xmlns:wpg="http://schemas.microsoft.com/office/word/2010/wordprocessingGroup" xmlns:wpi="http://schemas.microsoft.com/office/word/2010/wordprocessingInk" xmlns:wne="http://schemas.microsoft.com/office/word/2006/wordml" xmlns:wps="http://schemas.microsoft.com/office/word/2010/wordprocessingShape" mc:Ignorable="w14 w15 w16se w16cid w16 w16cex w16sdtdh w16sdtfl w16du wp14">
+<w:document xmlns:wpc="http://schemas.microsoft.com/office/word/2010/wordprocessingCanvas" xmlns:cx="http://schemas.microsoft.com/office/drawing/2014/chartex" xmlns:cx1="http://schemas.microsoft.com/office/drawing/2015/9/8/chartex" xmlns:cx2="http://schemas.microsoft.com/office/drawing/2015/10/21/chartex" xmlns:cx3="http://schemas.microsoft.com/office/drawing/2016/5/9/chartex" xmlns:cx4="http://schemas.microsoft.com/office/drawing/2016/5/10/chartex" xmlns:cx5="http://schemas.microsoft.com/office/drawing/2016/5/11/chartex" xmlns:cx6="http://schemas.microsoft.com/office/drawing/2016/5/12/chartex" xmlns:cx7="http://schemas.microsoft.com/office/drawing/2016/5/13/chartex" xmlns:cx8="http://schemas.microsoft.com/office/drawing/2016/5/14/chartex" xmlns:mc="http://schemas.openxmlformats.org/markup-compatibility/2006" xmlns:aink="http://schemas.microsoft.com/office/drawing/2016/ink" xmlns:am3d="http://schemas.microsoft.com/office/drawing/2017/model3d" xmlns:o="urn:schemas-microsoft-com:office:office" xmlns:oel="http://schemas.microsoft.com/office/2019/extlst" xmlns:r="http://schemas.openxmlformats.org/officeDocument/2006/relationships" xmlns:m="http://schemas.openxmlformats.org/officeDocument/2006/math" xmlns:v="urn:schemas-microsoft-com:vml" xmlns:wp14="http://schemas.microsoft.com/office/word/2010/wordprocessingDrawing" xmlns:wp="http://schemas.openxmlformats.org/drawingml/2006/wordprocessingDrawing" xmlns:w10="urn:schemas-microsoft-com:office:word" xmlns:w="http://schemas.openxmlformats.org/wordprocessingml/2006/main" xmlns:w14="http://schemas.microsoft.com/office/word/2010/wordml" xmlns:w15="http://schemas.microsoft.com/office/word/2012/wordml" xmlns:w16cex="http://schemas.microsoft.com/office/word/2018/wordml/cex" xmlns:w16cid="http://schemas.microsoft.com/office/word/2016/wordml/cid" xmlns:w16="http://schemas.microsoft.com/office/word/2018/wordml" xmlns:w16du="http://schemas.microsoft.com/office/word/2023/wordml/word16du" xmlns:w16sdtdh="http://schemas.microsoft.com/office/word/2020/wordml/sdtdatahash" xmlns:w16sdtfl="http://schemas.microsoft.com/office/word/2024/wordml/sdtformatlock" xmlns:w16se="http://schemas.microsoft.com/office/word/2015/wordml/symex" xmlns:wpg="http://schemas.microsoft.com/office/word/2010/wordprocessingGroup" xmlns:wpi="http://schemas.microsoft.com/office/word/2010/wordprocessingInk" xmlns:wne="http://schemas.microsoft.com/office/word/2006/wordml" xmlns:wps="http://schemas.microsoft.com/office/word/2010/wordprocessingShape" xmlns:a="http://schemas.openxmlformats.org/drawingml/2006/main" xmlns:pic="http://schemas.openxmlformats.org/drawingml/2006/picture" xmlns:a14="http://schemas.microsoft.com/office/drawing/2010/main" mc:Ignorable="w14 w15 w16se w16cid w16 w16cex w16sdtdh w16sdtfl w16du wp14">
   <w:body>
     <w:p>
       <w:pPr>
@@ -90,7 +90,7 @@
         </w:rPr>
         <w:t>Ceglédi SZC Közgazdasági és Informatikai Technikum</w:t>
       </w:r>
-      <w:bookmarkStart w:id="0" w:name="_Hlk193745549"/>
+      <w:bookmarkStart w:name="_Hlk193745549" w:id="0"/>
       <w:bookmarkEnd w:id="0"/>
     </w:p>
     <w:p>
@@ -239,7 +239,7 @@
         <w:br w:type="page"/>
       </w:r>
     </w:p>
-    <w:p>
+    <w:p w14:noSpellErr="1">
       <w:pPr>
         <w:pStyle w:val="Cmsor1"/>
         <w:spacing w:line="360" w:lineRule="auto"/>
@@ -248,42 +248,25 @@
           <w:rFonts w:cs="Times New Roman"/>
         </w:rPr>
       </w:pPr>
-      <w:bookmarkStart w:id="1" w:name="_Toc194066317"/>
-      <w:r>
-        <w:rPr>
-          <w:rFonts w:cs="Times New Roman"/>
-        </w:rPr>
-        <w:lastRenderedPageBreak/>
+      <w:bookmarkStart w:name="_Toc541703400" w:id="1211505267"/>
+      <w:r>
+        <w:rPr>
+          <w:rFonts w:cs="Times New Roman"/>
+        </w:rPr>
         <w:t>Tartalom jegyzék</w:t>
       </w:r>
-      <w:bookmarkEnd w:id="1"/>
+      <w:bookmarkEnd w:id="1211505267"/>
     </w:p>
     <w:sdt>
       <w:sdtPr>
-        <w:rPr>
-          <w:rFonts w:ascii="Times New Roman" w:eastAsiaTheme="minorHAnsi" w:hAnsi="Times New Roman" w:cs="Times New Roman"/>
-          <w:color w:val="auto"/>
-          <w:kern w:val="2"/>
-          <w:sz w:val="22"/>
-          <w:szCs w:val="22"/>
-          <w:lang w:eastAsia="en-US"/>
-          <w14:ligatures w14:val="standardContextual"/>
-        </w:rPr>
-        <w:id w:val="355861256"/>
+        <w:id w:val="1479546966"/>
         <w:docPartObj>
           <w:docPartGallery w:val="Table of Contents"/>
           <w:docPartUnique/>
         </w:docPartObj>
       </w:sdtPr>
-      <w:sdtEndPr>
-        <w:rPr>
-          <w:b/>
-          <w:bCs/>
-          <w:sz w:val="24"/>
-        </w:rPr>
-      </w:sdtEndPr>
       <w:sdtContent>
-        <w:p>
+        <w:p w14:noSpellErr="1">
           <w:pPr>
             <w:pStyle w:val="Tartalomjegyzkcmsora"/>
             <w:spacing w:line="360" w:lineRule="auto"/>
@@ -296,88 +279,49 @@
           <w:pPr>
             <w:pStyle w:val="TJ1"/>
             <w:tabs>
-              <w:tab w:val="right" w:leader="dot" w:pos="9062"/>
+              <w:tab w:val="right" w:leader="dot" w:pos="9060"/>
             </w:tabs>
             <w:rPr>
-              <w:rFonts w:eastAsiaTheme="minorEastAsia"/>
+              <w:rStyle w:val="Hiperhivatkozs"/>
               <w:noProof/>
-              <w:szCs w:val="24"/>
               <w:lang w:eastAsia="hu-HU"/>
             </w:rPr>
           </w:pPr>
           <w:r>
-            <w:rPr>
-              <w:rFonts w:cs="Times New Roman"/>
-            </w:rPr>
             <w:fldChar w:fldCharType="begin"/>
           </w:r>
           <w:r>
-            <w:rPr>
-              <w:rFonts w:cs="Times New Roman"/>
-            </w:rPr>
-            <w:instrText xml:space="preserve"> TOC \o "1-3" \h \z \u </w:instrText>
+            <w:instrText xml:space="preserve">TOC \o "1-3" \z \u \h</w:instrText>
           </w:r>
           <w:r>
-            <w:rPr>
-              <w:rFonts w:cs="Times New Roman"/>
-            </w:rPr>
             <w:fldChar w:fldCharType="separate"/>
           </w:r>
-          <w:hyperlink w:anchor="_Toc194066317" w:history="1">
+          <w:hyperlink w:anchor="_Toc541703400">
             <w:r>
               <w:rPr>
                 <w:rStyle w:val="Hiperhivatkozs"/>
-                <w:rFonts w:cs="Times New Roman"/>
-                <w:noProof/>
               </w:rPr>
               <w:t>Tartalom jegyzék</w:t>
             </w:r>
             <w:r>
+              <w:tab/>
+            </w:r>
+            <w:r>
+              <w:fldChar w:fldCharType="begin"/>
+            </w:r>
+            <w:r>
+              <w:instrText xml:space="preserve">PAGEREF _Toc541703400 \h</w:instrText>
+            </w:r>
+            <w:r>
+              <w:fldChar w:fldCharType="separate"/>
+            </w:r>
+            <w:r>
               <w:rPr>
-                <w:noProof/>
-                <w:webHidden/>
+                <w:rStyle w:val="Hiperhivatkozs"/>
               </w:rPr>
-              <w:tab/>
-            </w:r>
-            <w:r>
-              <w:rPr>
-                <w:noProof/>
-                <w:webHidden/>
-              </w:rPr>
-              <w:fldChar w:fldCharType="begin"/>
-            </w:r>
-            <w:r>
-              <w:rPr>
-                <w:noProof/>
-                <w:webHidden/>
-              </w:rPr>
-              <w:instrText xml:space="preserve"> PAGEREF _Toc194066317 \h </w:instrText>
-            </w:r>
-            <w:r>
-              <w:rPr>
-                <w:noProof/>
-                <w:webHidden/>
-              </w:rPr>
-            </w:r>
-            <w:r>
-              <w:rPr>
-                <w:noProof/>
-                <w:webHidden/>
-              </w:rPr>
-              <w:fldChar w:fldCharType="separate"/>
-            </w:r>
-            <w:r>
-              <w:rPr>
-                <w:noProof/>
-                <w:webHidden/>
-              </w:rPr>
-              <w:t>2</w:t>
-            </w:r>
-            <w:r>
-              <w:rPr>
-                <w:noProof/>
-                <w:webHidden/>
-              </w:rPr>
+              <w:t>1</w:t>
+            </w:r>
+            <w:r>
               <w:fldChar w:fldCharType="end"/>
             </w:r>
           </w:hyperlink>
@@ -386,70 +330,40 @@
           <w:pPr>
             <w:pStyle w:val="TJ1"/>
             <w:tabs>
-              <w:tab w:val="right" w:leader="dot" w:pos="9062"/>
+              <w:tab w:val="right" w:leader="dot" w:pos="9060"/>
             </w:tabs>
             <w:rPr>
-              <w:rFonts w:eastAsiaTheme="minorEastAsia"/>
+              <w:rStyle w:val="Hiperhivatkozs"/>
               <w:noProof/>
-              <w:szCs w:val="24"/>
               <w:lang w:eastAsia="hu-HU"/>
             </w:rPr>
           </w:pPr>
-          <w:hyperlink w:anchor="_Toc194066318" w:history="1">
+          <w:hyperlink w:anchor="_Toc36028373">
             <w:r>
               <w:rPr>
                 <w:rStyle w:val="Hiperhivatkozs"/>
-                <w:rFonts w:cs="Times New Roman"/>
-                <w:noProof/>
               </w:rPr>
               <w:t>Adatbázis</w:t>
             </w:r>
             <w:r>
+              <w:tab/>
+            </w:r>
+            <w:r>
+              <w:fldChar w:fldCharType="begin"/>
+            </w:r>
+            <w:r>
+              <w:instrText xml:space="preserve">PAGEREF _Toc36028373 \h</w:instrText>
+            </w:r>
+            <w:r>
+              <w:fldChar w:fldCharType="separate"/>
+            </w:r>
+            <w:r>
               <w:rPr>
-                <w:noProof/>
-                <w:webHidden/>
+                <w:rStyle w:val="Hiperhivatkozs"/>
               </w:rPr>
-              <w:tab/>
-            </w:r>
-            <w:r>
-              <w:rPr>
-                <w:noProof/>
-                <w:webHidden/>
-              </w:rPr>
-              <w:fldChar w:fldCharType="begin"/>
-            </w:r>
-            <w:r>
-              <w:rPr>
-                <w:noProof/>
-                <w:webHidden/>
-              </w:rPr>
-              <w:instrText xml:space="preserve"> PAGEREF _Toc194066318 \h </w:instrText>
-            </w:r>
-            <w:r>
-              <w:rPr>
-                <w:noProof/>
-                <w:webHidden/>
-              </w:rPr>
-            </w:r>
-            <w:r>
-              <w:rPr>
-                <w:noProof/>
-                <w:webHidden/>
-              </w:rPr>
-              <w:fldChar w:fldCharType="separate"/>
-            </w:r>
-            <w:r>
-              <w:rPr>
-                <w:noProof/>
-                <w:webHidden/>
-              </w:rPr>
-              <w:t>3</w:t>
-            </w:r>
-            <w:r>
-              <w:rPr>
-                <w:noProof/>
-                <w:webHidden/>
-              </w:rPr>
+              <w:t>2</w:t>
+            </w:r>
+            <w:r>
               <w:fldChar w:fldCharType="end"/>
             </w:r>
           </w:hyperlink>
@@ -458,69 +372,40 @@
           <w:pPr>
             <w:pStyle w:val="TJ2"/>
             <w:tabs>
-              <w:tab w:val="right" w:leader="dot" w:pos="9062"/>
+              <w:tab w:val="right" w:leader="dot" w:pos="9060"/>
             </w:tabs>
             <w:rPr>
-              <w:rFonts w:eastAsiaTheme="minorEastAsia"/>
+              <w:rStyle w:val="Hiperhivatkozs"/>
               <w:noProof/>
-              <w:szCs w:val="24"/>
               <w:lang w:eastAsia="hu-HU"/>
             </w:rPr>
           </w:pPr>
-          <w:hyperlink w:anchor="_Toc194066319" w:history="1">
+          <w:hyperlink w:anchor="_Toc1884533788">
             <w:r>
               <w:rPr>
                 <w:rStyle w:val="Hiperhivatkozs"/>
-                <w:noProof/>
               </w:rPr>
               <w:t>XAMPP letöltése adatbázis futtatásához</w:t>
             </w:r>
             <w:r>
+              <w:tab/>
+            </w:r>
+            <w:r>
+              <w:fldChar w:fldCharType="begin"/>
+            </w:r>
+            <w:r>
+              <w:instrText xml:space="preserve">PAGEREF _Toc1884533788 \h</w:instrText>
+            </w:r>
+            <w:r>
+              <w:fldChar w:fldCharType="separate"/>
+            </w:r>
+            <w:r>
               <w:rPr>
-                <w:noProof/>
-                <w:webHidden/>
-              </w:rPr>
-              <w:tab/>
-            </w:r>
-            <w:r>
-              <w:rPr>
-                <w:noProof/>
-                <w:webHidden/>
-              </w:rPr>
-              <w:fldChar w:fldCharType="begin"/>
-            </w:r>
-            <w:r>
-              <w:rPr>
-                <w:noProof/>
-                <w:webHidden/>
-              </w:rPr>
-              <w:instrText xml:space="preserve"> PAGEREF _Toc194066319 \h </w:instrText>
-            </w:r>
-            <w:r>
-              <w:rPr>
-                <w:noProof/>
-                <w:webHidden/>
-              </w:rPr>
-            </w:r>
-            <w:r>
-              <w:rPr>
-                <w:noProof/>
-                <w:webHidden/>
-              </w:rPr>
-              <w:fldChar w:fldCharType="separate"/>
-            </w:r>
-            <w:r>
-              <w:rPr>
-                <w:noProof/>
-                <w:webHidden/>
+                <w:rStyle w:val="Hiperhivatkozs"/>
               </w:rPr>
               <w:t>3</w:t>
             </w:r>
             <w:r>
-              <w:rPr>
-                <w:noProof/>
-                <w:webHidden/>
-              </w:rPr>
               <w:fldChar w:fldCharType="end"/>
             </w:r>
           </w:hyperlink>
@@ -529,69 +414,40 @@
           <w:pPr>
             <w:pStyle w:val="TJ2"/>
             <w:tabs>
-              <w:tab w:val="right" w:leader="dot" w:pos="9062"/>
+              <w:tab w:val="right" w:leader="dot" w:pos="9060"/>
             </w:tabs>
             <w:rPr>
-              <w:rFonts w:eastAsiaTheme="minorEastAsia"/>
+              <w:rStyle w:val="Hiperhivatkozs"/>
               <w:noProof/>
-              <w:szCs w:val="24"/>
               <w:lang w:eastAsia="hu-HU"/>
             </w:rPr>
           </w:pPr>
-          <w:hyperlink w:anchor="_Toc194066320" w:history="1">
+          <w:hyperlink w:anchor="_Toc1816862710">
             <w:r>
               <w:rPr>
                 <w:rStyle w:val="Hiperhivatkozs"/>
-                <w:noProof/>
               </w:rPr>
               <w:t>Adatbázis importálása</w:t>
             </w:r>
             <w:r>
+              <w:tab/>
+            </w:r>
+            <w:r>
+              <w:fldChar w:fldCharType="begin"/>
+            </w:r>
+            <w:r>
+              <w:instrText xml:space="preserve">PAGEREF _Toc1816862710 \h</w:instrText>
+            </w:r>
+            <w:r>
+              <w:fldChar w:fldCharType="separate"/>
+            </w:r>
+            <w:r>
               <w:rPr>
-                <w:noProof/>
-                <w:webHidden/>
-              </w:rPr>
-              <w:tab/>
-            </w:r>
-            <w:r>
-              <w:rPr>
-                <w:noProof/>
-                <w:webHidden/>
-              </w:rPr>
-              <w:fldChar w:fldCharType="begin"/>
-            </w:r>
-            <w:r>
-              <w:rPr>
-                <w:noProof/>
-                <w:webHidden/>
-              </w:rPr>
-              <w:instrText xml:space="preserve"> PAGEREF _Toc194066320 \h </w:instrText>
-            </w:r>
-            <w:r>
-              <w:rPr>
-                <w:noProof/>
-                <w:webHidden/>
-              </w:rPr>
-            </w:r>
-            <w:r>
-              <w:rPr>
-                <w:noProof/>
-                <w:webHidden/>
-              </w:rPr>
-              <w:fldChar w:fldCharType="separate"/>
-            </w:r>
-            <w:r>
-              <w:rPr>
-                <w:noProof/>
-                <w:webHidden/>
+                <w:rStyle w:val="Hiperhivatkozs"/>
               </w:rPr>
               <w:t>4</w:t>
             </w:r>
             <w:r>
-              <w:rPr>
-                <w:noProof/>
-                <w:webHidden/>
-              </w:rPr>
               <w:fldChar w:fldCharType="end"/>
             </w:r>
           </w:hyperlink>
@@ -600,69 +456,40 @@
           <w:pPr>
             <w:pStyle w:val="TJ2"/>
             <w:tabs>
-              <w:tab w:val="right" w:leader="dot" w:pos="9062"/>
+              <w:tab w:val="right" w:leader="dot" w:pos="9060"/>
             </w:tabs>
             <w:rPr>
-              <w:rFonts w:eastAsiaTheme="minorEastAsia"/>
+              <w:rStyle w:val="Hiperhivatkozs"/>
               <w:noProof/>
-              <w:szCs w:val="24"/>
               <w:lang w:eastAsia="hu-HU"/>
             </w:rPr>
           </w:pPr>
-          <w:hyperlink w:anchor="_Toc194066321" w:history="1">
+          <w:hyperlink w:anchor="_Toc1804371015">
             <w:r>
               <w:rPr>
                 <w:rStyle w:val="Hiperhivatkozs"/>
-                <w:noProof/>
               </w:rPr>
               <w:t>Minta felhasználó későbbi használatra</w:t>
             </w:r>
             <w:r>
+              <w:tab/>
+            </w:r>
+            <w:r>
+              <w:fldChar w:fldCharType="begin"/>
+            </w:r>
+            <w:r>
+              <w:instrText xml:space="preserve">PAGEREF _Toc1804371015 \h</w:instrText>
+            </w:r>
+            <w:r>
+              <w:fldChar w:fldCharType="separate"/>
+            </w:r>
+            <w:r>
               <w:rPr>
-                <w:noProof/>
-                <w:webHidden/>
-              </w:rPr>
-              <w:tab/>
-            </w:r>
-            <w:r>
-              <w:rPr>
-                <w:noProof/>
-                <w:webHidden/>
-              </w:rPr>
-              <w:fldChar w:fldCharType="begin"/>
-            </w:r>
-            <w:r>
-              <w:rPr>
-                <w:noProof/>
-                <w:webHidden/>
-              </w:rPr>
-              <w:instrText xml:space="preserve"> PAGEREF _Toc194066321 \h </w:instrText>
-            </w:r>
-            <w:r>
-              <w:rPr>
-                <w:noProof/>
-                <w:webHidden/>
-              </w:rPr>
-            </w:r>
-            <w:r>
-              <w:rPr>
-                <w:noProof/>
-                <w:webHidden/>
-              </w:rPr>
-              <w:fldChar w:fldCharType="separate"/>
-            </w:r>
-            <w:r>
-              <w:rPr>
-                <w:noProof/>
-                <w:webHidden/>
+                <w:rStyle w:val="Hiperhivatkozs"/>
               </w:rPr>
               <w:t>6</w:t>
             </w:r>
             <w:r>
-              <w:rPr>
-                <w:noProof/>
-                <w:webHidden/>
-              </w:rPr>
               <w:fldChar w:fldCharType="end"/>
             </w:r>
           </w:hyperlink>
@@ -671,70 +498,166 @@
           <w:pPr>
             <w:pStyle w:val="TJ1"/>
             <w:tabs>
-              <w:tab w:val="right" w:leader="dot" w:pos="9062"/>
+              <w:tab w:val="right" w:leader="dot" w:pos="9060"/>
             </w:tabs>
             <w:rPr>
-              <w:rFonts w:eastAsiaTheme="minorEastAsia"/>
+              <w:rStyle w:val="Hiperhivatkozs"/>
               <w:noProof/>
-              <w:szCs w:val="24"/>
               <w:lang w:eastAsia="hu-HU"/>
             </w:rPr>
           </w:pPr>
-          <w:hyperlink w:anchor="_Toc194066322" w:history="1">
+          <w:hyperlink w:anchor="_Toc2071908286">
             <w:r>
               <w:rPr>
                 <w:rStyle w:val="Hiperhivatkozs"/>
-                <w:rFonts w:cs="Times New Roman"/>
-                <w:noProof/>
               </w:rPr>
               <w:t>Backend</w:t>
             </w:r>
             <w:r>
+              <w:tab/>
+            </w:r>
+            <w:r>
+              <w:fldChar w:fldCharType="begin"/>
+            </w:r>
+            <w:r>
+              <w:instrText xml:space="preserve">PAGEREF _Toc2071908286 \h</w:instrText>
+            </w:r>
+            <w:r>
+              <w:fldChar w:fldCharType="separate"/>
+            </w:r>
+            <w:r>
               <w:rPr>
-                <w:noProof/>
-                <w:webHidden/>
+                <w:rStyle w:val="Hiperhivatkozs"/>
               </w:rPr>
+              <w:t>6</w:t>
+            </w:r>
+            <w:r>
+              <w:fldChar w:fldCharType="end"/>
+            </w:r>
+          </w:hyperlink>
+        </w:p>
+        <w:p>
+          <w:pPr>
+            <w:pStyle w:val="TJ2"/>
+            <w:tabs>
+              <w:tab w:val="right" w:leader="dot" w:pos="9060"/>
+            </w:tabs>
+            <w:rPr>
+              <w:rStyle w:val="Hiperhivatkozs"/>
+              <w:noProof/>
+              <w:lang w:eastAsia="hu-HU"/>
+            </w:rPr>
+          </w:pPr>
+          <w:hyperlink w:anchor="_Toc818110223">
+            <w:r>
+              <w:rPr>
+                <w:rStyle w:val="Hiperhivatkozs"/>
+              </w:rPr>
+              <w:t>Indítás</w:t>
+            </w:r>
+            <w:r>
               <w:tab/>
             </w:r>
             <w:r>
+              <w:fldChar w:fldCharType="begin"/>
+            </w:r>
+            <w:r>
+              <w:instrText xml:space="preserve">PAGEREF _Toc818110223 \h</w:instrText>
+            </w:r>
+            <w:r>
+              <w:fldChar w:fldCharType="separate"/>
+            </w:r>
+            <w:r>
               <w:rPr>
-                <w:noProof/>
-                <w:webHidden/>
-              </w:rPr>
-              <w:fldChar w:fldCharType="begin"/>
-            </w:r>
-            <w:r>
-              <w:rPr>
-                <w:noProof/>
-                <w:webHidden/>
-              </w:rPr>
-              <w:instrText xml:space="preserve"> PAGEREF _Toc194066322 \h </w:instrText>
-            </w:r>
-            <w:r>
-              <w:rPr>
-                <w:noProof/>
-                <w:webHidden/>
-              </w:rPr>
-            </w:r>
-            <w:r>
-              <w:rPr>
-                <w:noProof/>
-                <w:webHidden/>
-              </w:rPr>
-              <w:fldChar w:fldCharType="separate"/>
-            </w:r>
-            <w:r>
-              <w:rPr>
-                <w:noProof/>
-                <w:webHidden/>
+                <w:rStyle w:val="Hiperhivatkozs"/>
               </w:rPr>
               <w:t>7</w:t>
             </w:r>
             <w:r>
+              <w:fldChar w:fldCharType="end"/>
+            </w:r>
+          </w:hyperlink>
+        </w:p>
+        <w:p>
+          <w:pPr>
+            <w:pStyle w:val="TJ2"/>
+            <w:tabs>
+              <w:tab w:val="right" w:leader="dot" w:pos="9060"/>
+            </w:tabs>
+            <w:rPr>
+              <w:rStyle w:val="Hiperhivatkozs"/>
+              <w:noProof/>
+              <w:lang w:eastAsia="hu-HU"/>
+            </w:rPr>
+          </w:pPr>
+          <w:hyperlink w:anchor="_Toc919424631">
+            <w:r>
               <w:rPr>
-                <w:noProof/>
-                <w:webHidden/>
+                <w:rStyle w:val="Hiperhivatkozs"/>
               </w:rPr>
+              <w:t>Backend tesztek</w:t>
+            </w:r>
+            <w:r>
+              <w:tab/>
+            </w:r>
+            <w:r>
+              <w:fldChar w:fldCharType="begin"/>
+            </w:r>
+            <w:r>
+              <w:instrText xml:space="preserve">PAGEREF _Toc919424631 \h</w:instrText>
+            </w:r>
+            <w:r>
+              <w:fldChar w:fldCharType="separate"/>
+            </w:r>
+            <w:r>
+              <w:rPr>
+                <w:rStyle w:val="Hiperhivatkozs"/>
+              </w:rPr>
+              <w:t>8</w:t>
+            </w:r>
+            <w:r>
+              <w:fldChar w:fldCharType="end"/>
+            </w:r>
+          </w:hyperlink>
+        </w:p>
+        <w:p>
+          <w:pPr>
+            <w:pStyle w:val="TOC3"/>
+            <w:tabs>
+              <w:tab w:val="right" w:leader="dot" w:pos="9060"/>
+            </w:tabs>
+            <w:rPr>
+              <w:rStyle w:val="Hiperhivatkozs"/>
+              <w:noProof/>
+              <w:lang w:eastAsia="hu-HU"/>
+            </w:rPr>
+          </w:pPr>
+          <w:hyperlink w:anchor="_Toc417708681">
+            <w:r>
+              <w:rPr>
+                <w:rStyle w:val="Hiperhivatkozs"/>
+              </w:rPr>
+              <w:t>Tesztek indítása</w:t>
+            </w:r>
+            <w:r>
+              <w:tab/>
+            </w:r>
+            <w:r>
+              <w:fldChar w:fldCharType="begin"/>
+            </w:r>
+            <w:r>
+              <w:instrText xml:space="preserve">PAGEREF _Toc417708681 \h</w:instrText>
+            </w:r>
+            <w:r>
+              <w:fldChar w:fldCharType="separate"/>
+            </w:r>
+            <w:r>
+              <w:rPr>
+                <w:rStyle w:val="Hiperhivatkozs"/>
+              </w:rPr>
+              <w:t>8</w:t>
+            </w:r>
+            <w:r>
               <w:fldChar w:fldCharType="end"/>
             </w:r>
           </w:hyperlink>
@@ -743,70 +666,40 @@
           <w:pPr>
             <w:pStyle w:val="TJ1"/>
             <w:tabs>
-              <w:tab w:val="right" w:leader="dot" w:pos="9062"/>
+              <w:tab w:val="right" w:leader="dot" w:pos="9060"/>
             </w:tabs>
             <w:rPr>
-              <w:rFonts w:eastAsiaTheme="minorEastAsia"/>
+              <w:rStyle w:val="Hiperhivatkozs"/>
               <w:noProof/>
-              <w:szCs w:val="24"/>
               <w:lang w:eastAsia="hu-HU"/>
             </w:rPr>
           </w:pPr>
-          <w:hyperlink w:anchor="_Toc194066323" w:history="1">
+          <w:hyperlink w:anchor="_Toc459424616">
             <w:r>
               <w:rPr>
                 <w:rStyle w:val="Hiperhivatkozs"/>
-                <w:rFonts w:cs="Times New Roman"/>
-                <w:noProof/>
               </w:rPr>
               <w:t>Asztali alkalmazás</w:t>
             </w:r>
             <w:r>
+              <w:tab/>
+            </w:r>
+            <w:r>
+              <w:fldChar w:fldCharType="begin"/>
+            </w:r>
+            <w:r>
+              <w:instrText xml:space="preserve">PAGEREF _Toc459424616 \h</w:instrText>
+            </w:r>
+            <w:r>
+              <w:fldChar w:fldCharType="separate"/>
+            </w:r>
+            <w:r>
               <w:rPr>
-                <w:noProof/>
-                <w:webHidden/>
-              </w:rPr>
-              <w:tab/>
-            </w:r>
-            <w:r>
-              <w:rPr>
-                <w:noProof/>
-                <w:webHidden/>
-              </w:rPr>
-              <w:fldChar w:fldCharType="begin"/>
-            </w:r>
-            <w:r>
-              <w:rPr>
-                <w:noProof/>
-                <w:webHidden/>
-              </w:rPr>
-              <w:instrText xml:space="preserve"> PAGEREF _Toc194066323 \h </w:instrText>
-            </w:r>
-            <w:r>
-              <w:rPr>
-                <w:noProof/>
-                <w:webHidden/>
-              </w:rPr>
-            </w:r>
-            <w:r>
-              <w:rPr>
-                <w:noProof/>
-                <w:webHidden/>
-              </w:rPr>
-              <w:fldChar w:fldCharType="separate"/>
-            </w:r>
-            <w:r>
-              <w:rPr>
-                <w:noProof/>
-                <w:webHidden/>
+                <w:rStyle w:val="Hiperhivatkozs"/>
               </w:rPr>
               <w:t>9</w:t>
             </w:r>
             <w:r>
-              <w:rPr>
-                <w:noProof/>
-                <w:webHidden/>
-              </w:rPr>
               <w:fldChar w:fldCharType="end"/>
             </w:r>
           </w:hyperlink>
@@ -815,70 +708,38 @@
           <w:pPr>
             <w:pStyle w:val="TJ2"/>
             <w:tabs>
-              <w:tab w:val="right" w:leader="dot" w:pos="9062"/>
+              <w:tab w:val="right" w:leader="dot" w:pos="9060"/>
             </w:tabs>
             <w:rPr>
-              <w:rFonts w:eastAsiaTheme="minorEastAsia"/>
-              <w:noProof/>
-              <w:szCs w:val="24"/>
-              <w:lang w:eastAsia="hu-HU"/>
+              <w:rStyle w:val="Hiperhivatkozs"/>
             </w:rPr>
           </w:pPr>
-          <w:hyperlink w:anchor="_Toc194066324" w:history="1">
+          <w:hyperlink w:anchor="_Toc1324283400">
             <w:r>
               <w:rPr>
                 <w:rStyle w:val="Hiperhivatkozs"/>
-                <w:rFonts w:cs="Times New Roman"/>
-                <w:noProof/>
               </w:rPr>
               <w:t>Használt programok</w:t>
             </w:r>
             <w:r>
+              <w:tab/>
+            </w:r>
+            <w:r>
+              <w:fldChar w:fldCharType="begin"/>
+            </w:r>
+            <w:r>
+              <w:instrText xml:space="preserve">PAGEREF _Toc1324283400 \h</w:instrText>
+            </w:r>
+            <w:r>
+              <w:fldChar w:fldCharType="separate"/>
+            </w:r>
+            <w:r>
               <w:rPr>
-                <w:noProof/>
-                <w:webHidden/>
+                <w:rStyle w:val="Hiperhivatkozs"/>
               </w:rPr>
-              <w:tab/>
-            </w:r>
-            <w:r>
-              <w:rPr>
-                <w:noProof/>
-                <w:webHidden/>
-              </w:rPr>
-              <w:fldChar w:fldCharType="begin"/>
-            </w:r>
-            <w:r>
-              <w:rPr>
-                <w:noProof/>
-                <w:webHidden/>
-              </w:rPr>
-              <w:instrText xml:space="preserve"> PAGEREF _Toc194066324 \h </w:instrText>
-            </w:r>
-            <w:r>
-              <w:rPr>
-                <w:noProof/>
-                <w:webHidden/>
-              </w:rPr>
-            </w:r>
-            <w:r>
-              <w:rPr>
-                <w:noProof/>
-                <w:webHidden/>
-              </w:rPr>
-              <w:fldChar w:fldCharType="separate"/>
-            </w:r>
-            <w:r>
-              <w:rPr>
-                <w:noProof/>
-                <w:webHidden/>
-              </w:rPr>
-              <w:t>9</w:t>
-            </w:r>
-            <w:r>
-              <w:rPr>
-                <w:noProof/>
-                <w:webHidden/>
-              </w:rPr>
+              <w:t>10</w:t>
+            </w:r>
+            <w:r>
               <w:fldChar w:fldCharType="end"/>
             </w:r>
           </w:hyperlink>
@@ -887,70 +748,38 @@
           <w:pPr>
             <w:pStyle w:val="TJ2"/>
             <w:tabs>
-              <w:tab w:val="right" w:leader="dot" w:pos="9062"/>
+              <w:tab w:val="right" w:leader="dot" w:pos="9060"/>
             </w:tabs>
             <w:rPr>
-              <w:rFonts w:eastAsiaTheme="minorEastAsia"/>
-              <w:noProof/>
-              <w:szCs w:val="24"/>
-              <w:lang w:eastAsia="hu-HU"/>
+              <w:rStyle w:val="Hiperhivatkozs"/>
             </w:rPr>
           </w:pPr>
-          <w:hyperlink w:anchor="_Toc194066325" w:history="1">
+          <w:hyperlink w:anchor="_Toc1951016026">
             <w:r>
               <w:rPr>
                 <w:rStyle w:val="Hiperhivatkozs"/>
-                <w:rFonts w:cs="Times New Roman"/>
-                <w:noProof/>
               </w:rPr>
               <w:t>A program használata</w:t>
             </w:r>
             <w:r>
+              <w:tab/>
+            </w:r>
+            <w:r>
+              <w:fldChar w:fldCharType="begin"/>
+            </w:r>
+            <w:r>
+              <w:instrText xml:space="preserve">PAGEREF _Toc1951016026 \h</w:instrText>
+            </w:r>
+            <w:r>
+              <w:fldChar w:fldCharType="separate"/>
+            </w:r>
+            <w:r>
               <w:rPr>
-                <w:noProof/>
-                <w:webHidden/>
-              </w:rPr>
-              <w:tab/>
-            </w:r>
-            <w:r>
-              <w:rPr>
-                <w:noProof/>
-                <w:webHidden/>
-              </w:rPr>
-              <w:fldChar w:fldCharType="begin"/>
-            </w:r>
-            <w:r>
-              <w:rPr>
-                <w:noProof/>
-                <w:webHidden/>
-              </w:rPr>
-              <w:instrText xml:space="preserve"> PAGEREF _Toc194066325 \h </w:instrText>
-            </w:r>
-            <w:r>
-              <w:rPr>
-                <w:noProof/>
-                <w:webHidden/>
-              </w:rPr>
-            </w:r>
-            <w:r>
-              <w:rPr>
-                <w:noProof/>
-                <w:webHidden/>
-              </w:rPr>
-              <w:fldChar w:fldCharType="separate"/>
-            </w:r>
-            <w:r>
-              <w:rPr>
-                <w:noProof/>
-                <w:webHidden/>
+                <w:rStyle w:val="Hiperhivatkozs"/>
               </w:rPr>
               <w:t>11</w:t>
             </w:r>
             <w:r>
-              <w:rPr>
-                <w:noProof/>
-                <w:webHidden/>
-              </w:rPr>
               <w:fldChar w:fldCharType="end"/>
             </w:r>
           </w:hyperlink>
@@ -959,92 +788,95 @@
           <w:pPr>
             <w:pStyle w:val="TJ1"/>
             <w:tabs>
-              <w:tab w:val="right" w:leader="dot" w:pos="9062"/>
+              <w:tab w:val="right" w:leader="dot" w:pos="9060"/>
             </w:tabs>
             <w:rPr>
-              <w:rFonts w:eastAsiaTheme="minorEastAsia"/>
-              <w:noProof/>
-              <w:szCs w:val="24"/>
-              <w:lang w:eastAsia="hu-HU"/>
+              <w:rStyle w:val="Hiperhivatkozs"/>
             </w:rPr>
           </w:pPr>
-          <w:hyperlink w:anchor="_Toc194066326" w:history="1">
+          <w:hyperlink w:anchor="_Toc2081226277">
             <w:r>
               <w:rPr>
                 <w:rStyle w:val="Hiperhivatkozs"/>
-                <w:rFonts w:eastAsia="Calibri" w:cs="Times New Roman"/>
-                <w:noProof/>
               </w:rPr>
               <w:t>Weboldal (frontend)</w:t>
             </w:r>
             <w:r>
+              <w:tab/>
+            </w:r>
+            <w:r>
+              <w:fldChar w:fldCharType="begin"/>
+            </w:r>
+            <w:r>
+              <w:instrText xml:space="preserve">PAGEREF _Toc2081226277 \h</w:instrText>
+            </w:r>
+            <w:r>
+              <w:fldChar w:fldCharType="separate"/>
+            </w:r>
+            <w:r>
               <w:rPr>
-                <w:noProof/>
-                <w:webHidden/>
-              </w:rPr>
-              <w:tab/>
-            </w:r>
-            <w:r>
-              <w:rPr>
-                <w:noProof/>
-                <w:webHidden/>
-              </w:rPr>
-              <w:fldChar w:fldCharType="begin"/>
-            </w:r>
-            <w:r>
-              <w:rPr>
-                <w:noProof/>
-                <w:webHidden/>
-              </w:rPr>
-              <w:instrText xml:space="preserve"> PAGEREF _Toc194066326 \h </w:instrText>
-            </w:r>
-            <w:r>
-              <w:rPr>
-                <w:noProof/>
-                <w:webHidden/>
-              </w:rPr>
-            </w:r>
-            <w:r>
-              <w:rPr>
-                <w:noProof/>
-                <w:webHidden/>
-              </w:rPr>
-              <w:fldChar w:fldCharType="separate"/>
-            </w:r>
-            <w:r>
-              <w:rPr>
-                <w:noProof/>
-                <w:webHidden/>
+                <w:rStyle w:val="Hiperhivatkozs"/>
               </w:rPr>
               <w:t>22</w:t>
             </w:r>
             <w:r>
-              <w:rPr>
-                <w:noProof/>
-                <w:webHidden/>
-              </w:rPr>
               <w:fldChar w:fldCharType="end"/>
             </w:r>
           </w:hyperlink>
         </w:p>
         <w:p>
           <w:pPr>
-            <w:spacing w:line="360" w:lineRule="auto"/>
+            <w:pStyle w:val="TJ2"/>
+            <w:tabs>
+              <w:tab w:val="right" w:leader="dot" w:pos="9060"/>
+            </w:tabs>
             <w:rPr>
-              <w:rFonts w:cs="Times New Roman"/>
+              <w:rStyle w:val="Hiperhivatkozs"/>
             </w:rPr>
           </w:pPr>
+          <w:hyperlink w:anchor="_Toc335354675">
+            <w:r>
+              <w:rPr>
+                <w:rStyle w:val="Hiperhivatkozs"/>
+              </w:rPr>
+              <w:t>Indítás</w:t>
+            </w:r>
+            <w:r>
+              <w:tab/>
+            </w:r>
+            <w:r>
+              <w:fldChar w:fldCharType="begin"/>
+            </w:r>
+            <w:r>
+              <w:instrText xml:space="preserve">PAGEREF _Toc335354675 \h</w:instrText>
+            </w:r>
+            <w:r>
+              <w:fldChar w:fldCharType="separate"/>
+            </w:r>
+            <w:r>
+              <w:rPr>
+                <w:rStyle w:val="Hiperhivatkozs"/>
+              </w:rPr>
+              <w:t>23</w:t>
+            </w:r>
+            <w:r>
+              <w:fldChar w:fldCharType="end"/>
+            </w:r>
+          </w:hyperlink>
           <w:r>
-            <w:rPr>
-              <w:rFonts w:cs="Times New Roman"/>
-              <w:b/>
-              <w:bCs/>
-            </w:rPr>
             <w:fldChar w:fldCharType="end"/>
           </w:r>
         </w:p>
       </w:sdtContent>
     </w:sdt>
+    <w:p w14:noSpellErr="1">
+      <w:pPr>
+        <w:spacing w:line="360" w:lineRule="auto"/>
+        <w:rPr>
+          <w:rFonts w:cs="Times New Roman"/>
+        </w:rPr>
+      </w:pPr>
+    </w:p>
     <w:p>
       <w:pPr>
         <w:spacing w:line="360" w:lineRule="auto"/>
@@ -1059,7 +891,7 @@
         <w:br w:type="page"/>
       </w:r>
     </w:p>
-    <w:p>
+    <w:p w14:noSpellErr="1">
       <w:pPr>
         <w:pStyle w:val="Cmsor1"/>
         <w:jc w:val="center"/>
@@ -1069,34 +901,36 @@
           <w:szCs w:val="28"/>
         </w:rPr>
       </w:pPr>
-      <w:bookmarkStart w:id="2" w:name="_Toc194066318"/>
+      <w:bookmarkStart w:name="_Toc36028373" w:id="2087308140"/>
       <w:r>
         <w:rPr>
           <w:rFonts w:cs="Times New Roman"/>
           <w:sz w:val="28"/>
           <w:szCs w:val="28"/>
         </w:rPr>
-        <w:lastRenderedPageBreak/>
         <w:t>Adatbázis</w:t>
       </w:r>
-      <w:bookmarkEnd w:id="2"/>
-    </w:p>
-    <w:p>
+      <w:bookmarkEnd w:id="2087308140"/>
+    </w:p>
+    <w:p w14:noSpellErr="1">
       <w:pPr>
         <w:pStyle w:val="Cmsor2"/>
         <w:spacing w:line="360" w:lineRule="auto"/>
       </w:pPr>
-      <w:bookmarkStart w:id="3" w:name="_Toc194066319"/>
-      <w:r>
+      <w:bookmarkStart w:name="_Toc1884533788" w:id="1726359509"/>
+      <w:r>
+        <w:rPr/>
         <w:t>XAMPP</w:t>
       </w:r>
       <w:r>
+        <w:rPr/>
         <w:t xml:space="preserve"> </w:t>
       </w:r>
       <w:r>
+        <w:rPr/>
         <w:t>letöltése adatbázis futtatásához</w:t>
       </w:r>
-      <w:bookmarkEnd w:id="3"/>
+      <w:bookmarkEnd w:id="1726359509"/>
     </w:p>
     <w:p>
       <w:pPr>
@@ -1109,7 +943,7 @@
       <w:r>
         <w:t xml:space="preserve">Letöltési link: </w:t>
       </w:r>
-      <w:hyperlink r:id="rId9" w:history="1">
+      <w:hyperlink w:history="1" r:id="rId9">
         <w:r>
           <w:rPr>
             <w:rStyle w:val="Hiperhivatkozs"/>
@@ -1507,7 +1341,7 @@
         </w:drawing>
       </w:r>
     </w:p>
-    <w:p>
+    <w:p w14:noSpellErr="1">
       <w:pPr>
         <w:pStyle w:val="Cmsor2"/>
         <w:spacing w:line="360" w:lineRule="auto"/>
@@ -1515,14 +1349,14 @@
           <w:noProof/>
         </w:rPr>
       </w:pPr>
-      <w:bookmarkStart w:id="4" w:name="_Toc194066320"/>
+      <w:bookmarkStart w:name="_Toc1816862710" w:id="1289194971"/>
       <w:r>
         <w:rPr>
           <w:noProof/>
         </w:rPr>
         <w:t>Adatbázis importálása</w:t>
       </w:r>
-      <w:bookmarkEnd w:id="4"/>
+      <w:bookmarkEnd w:id="1289194971"/>
     </w:p>
     <w:p>
       <w:pPr>
@@ -2281,16 +2115,17 @@
         </w:drawing>
       </w:r>
     </w:p>
-    <w:p>
+    <w:p w14:noSpellErr="1">
       <w:pPr>
         <w:pStyle w:val="Cmsor2"/>
         <w:spacing w:line="360" w:lineRule="auto"/>
       </w:pPr>
-      <w:bookmarkStart w:id="5" w:name="_Toc194066321"/>
-      <w:r>
+      <w:bookmarkStart w:name="_Toc1804371015" w:id="1337703890"/>
+      <w:r>
+        <w:rPr/>
         <w:t>Minta felhasználó későbbi használatra</w:t>
       </w:r>
-      <w:bookmarkEnd w:id="5"/>
+      <w:bookmarkEnd w:id="1337703890"/>
     </w:p>
     <w:p>
       <w:pPr>
@@ -2421,7 +2256,7 @@
         <w:br w:type="page"/>
       </w:r>
     </w:p>
-    <w:p>
+    <w:p w14:noSpellErr="1">
       <w:pPr>
         <w:pStyle w:val="Cmsor1"/>
         <w:jc w:val="center"/>
@@ -2429,17 +2264,16 @@
           <w:rFonts w:cs="Times New Roman"/>
         </w:rPr>
       </w:pPr>
-      <w:bookmarkStart w:id="6" w:name="_Toc194066322"/>
+      <w:bookmarkStart w:name="_Toc2071908286" w:id="1290344176"/>
       <w:r>
         <w:rPr>
           <w:rFonts w:cs="Times New Roman"/>
           <w:sz w:val="28"/>
           <w:szCs w:val="28"/>
         </w:rPr>
-        <w:lastRenderedPageBreak/>
         <w:t>Backend</w:t>
       </w:r>
-      <w:bookmarkEnd w:id="6"/>
+      <w:bookmarkEnd w:id="1290344176"/>
     </w:p>
     <w:p>
       <w:pPr>
@@ -2465,13 +2299,16 @@
         <w:t xml:space="preserve"> dokumentum előző pontja alapján először is telepítsük fel az adatbázist.</w:t>
       </w:r>
     </w:p>
-    <w:p>
+    <w:p w14:noSpellErr="1">
       <w:pPr>
         <w:pStyle w:val="Cmsor2"/>
       </w:pPr>
-      <w:r>
+      <w:bookmarkStart w:name="_Toc818110223" w:id="1032693379"/>
+      <w:r>
+        <w:rPr/>
         <w:t>Indítás</w:t>
       </w:r>
+      <w:bookmarkEnd w:id="1032693379"/>
     </w:p>
     <w:p>
       <w:pPr>
@@ -3042,74 +2879,112 @@
         <w:jc w:val="both"/>
         <w:rPr>
           <w:rFonts w:cs="Times New Roman"/>
-          <w:szCs w:val="24"/>
-        </w:rPr>
-      </w:pPr>
-      <w:r>
-        <w:rPr>
-          <w:rFonts w:cs="Times New Roman"/>
-          <w:szCs w:val="24"/>
+        </w:rPr>
+      </w:pPr>
+      <w:r>
+        <w:rPr>
+          <w:rFonts w:cs="Times New Roman"/>
         </w:rPr>
         <w:t>Amennyiben megkapjuk a „</w:t>
       </w:r>
-      <w:proofErr w:type="spellStart"/>
-      <w:r>
-        <w:rPr>
-          <w:rFonts w:cs="Times New Roman"/>
-          <w:szCs w:val="24"/>
+      <w:r>
+        <w:rPr>
+          <w:rFonts w:cs="Times New Roman"/>
         </w:rPr>
         <w:t>Database</w:t>
       </w:r>
-      <w:proofErr w:type="spellEnd"/>
-      <w:r>
-        <w:rPr>
-          <w:rFonts w:cs="Times New Roman"/>
-          <w:szCs w:val="24"/>
+      <w:r>
+        <w:rPr>
+          <w:rFonts w:cs="Times New Roman"/>
         </w:rPr>
         <w:t xml:space="preserve"> </w:t>
       </w:r>
-      <w:proofErr w:type="spellStart"/>
-      <w:r>
-        <w:rPr>
-          <w:rFonts w:cs="Times New Roman"/>
-          <w:szCs w:val="24"/>
+      <w:r>
+        <w:rPr>
+          <w:rFonts w:cs="Times New Roman"/>
         </w:rPr>
         <w:t>Connected</w:t>
       </w:r>
-      <w:proofErr w:type="spellEnd"/>
-      <w:r>
-        <w:rPr>
-          <w:rFonts w:cs="Times New Roman"/>
-          <w:szCs w:val="24"/>
+      <w:r>
+        <w:rPr>
+          <w:rFonts w:cs="Times New Roman"/>
         </w:rPr>
         <w:t>” üzenetet tudjuk</w:t>
       </w:r>
       <w:r>
         <w:rPr>
           <w:rFonts w:cs="Times New Roman"/>
-          <w:szCs w:val="24"/>
         </w:rPr>
         <w:t>, hogy a backend fut</w:t>
       </w:r>
       <w:r>
         <w:rPr>
           <w:rFonts w:cs="Times New Roman"/>
-          <w:szCs w:val="24"/>
         </w:rPr>
         <w:t xml:space="preserve"> és lehet indítani az asztali alkalmazást vagy a weboldalt</w:t>
       </w:r>
       <w:r>
         <w:rPr>
           <w:rFonts w:cs="Times New Roman"/>
-          <w:szCs w:val="24"/>
         </w:rPr>
         <w:t>.</w:t>
       </w:r>
     </w:p>
     <w:p>
       <w:pPr>
+        <w:pStyle w:val="Cmsor2"/>
+        <w:rPr>
+          <w:rStyle w:val="Cmsor2Char"/>
+        </w:rPr>
+      </w:pPr>
+      <w:bookmarkStart w:name="_Toc919424631" w:id="1786106562"/>
+      <w:r>
+        <w:rPr/>
+        <w:t>Backend tesztek</w:t>
+      </w:r>
+      <w:bookmarkEnd w:id="1786106562"/>
+    </w:p>
+    <w:p>
+      <w:pPr>
         <w:spacing w:line="278" w:lineRule="auto"/>
         <w:rPr>
+          <w:rStyle w:val="Cmsor2Char"/>
+        </w:rPr>
+      </w:pPr>
+      <w:r>
+        <w:rPr/>
+        <w:t>A backend tesztek lefuttatásához nincs szükség különleges</w:t>
+      </w:r>
+      <w:r>
+        <w:rPr/>
+        <w:t xml:space="preserve"> előkészületekre, ha az alap csomagok</w:t>
+      </w:r>
+      <w:r>
+        <w:rPr/>
+        <w:t xml:space="preserve"> telepítve lettek.</w:t>
+      </w:r>
+    </w:p>
+    <w:p>
+      <w:pPr>
+        <w:pStyle w:val="Cmsor3"/>
+        <w:rPr>
+          <w:rStyle w:val="Cmsor2Char"/>
+          <w:color w:val="auto"/>
+        </w:rPr>
+      </w:pPr>
+      <w:bookmarkStart w:name="_Toc417708681" w:id="808546437"/>
+      <w:r>
+        <w:rPr>
+          <w:color w:val="auto"/>
+        </w:rPr>
+        <w:t>Tesztek indítása</w:t>
+      </w:r>
+      <w:bookmarkEnd w:id="808546437"/>
+    </w:p>
+    <w:p>
+      <w:pPr>
+        <w:spacing w:line="278" w:lineRule="auto"/>
+        <w:rPr>
           <w:rFonts w:cs="Times New Roman"/>
         </w:rPr>
       </w:pPr>
@@ -3119,8 +2994,208 @@
         </w:rPr>
         <w:br w:type="page"/>
       </w:r>
-    </w:p>
-    <w:p>
+      <w:r>
+        <w:rPr>
+          <w:rFonts w:cs="Times New Roman"/>
+        </w:rPr>
+        <w:t>A backend tesztek hasonlóan a parancssorban történnek és a backend indítás lépéseit követik, azo</w:t>
+      </w:r>
+      <w:r>
+        <w:rPr>
+          <w:rFonts w:cs="Times New Roman"/>
+        </w:rPr>
+        <w:t xml:space="preserve">nban ebben az esetben nem szükséges </w:t>
+      </w:r>
+      <w:r>
+        <w:rPr>
+          <w:rFonts w:cs="Times New Roman"/>
+        </w:rPr>
+        <w:t>a</w:t>
+      </w:r>
+      <w:r>
+        <w:rPr>
+          <w:rFonts w:cs="Times New Roman"/>
+        </w:rPr>
+        <w:t xml:space="preserve"> backendet elindítani, és a csomagokat sem kell újra telepíteni, így</w:t>
+      </w:r>
+      <w:r>
+        <w:rPr>
+          <w:rFonts w:cs="Times New Roman"/>
+        </w:rPr>
+        <w:t xml:space="preserve"> a következő ”</w:t>
+      </w:r>
+      <w:r>
+        <w:rPr>
+          <w:rFonts w:cs="Times New Roman"/>
+        </w:rPr>
+        <w:t>npm</w:t>
+      </w:r>
+      <w:r>
+        <w:rPr>
+          <w:rFonts w:cs="Times New Roman"/>
+        </w:rPr>
+        <w:t xml:space="preserve"> test” parancs lefuttatja a teszte</w:t>
+      </w:r>
+      <w:r>
+        <w:rPr>
+          <w:rFonts w:cs="Times New Roman"/>
+        </w:rPr>
+        <w:t>ket. Ezek a tesztek futás ideje eltarthat 10 másodperctől- 2 percig, számítóezköztől függően.</w:t>
+      </w:r>
+      <w:r>
+        <w:rPr>
+          <w:rFonts w:cs="Times New Roman"/>
+        </w:rPr>
+        <w:t xml:space="preserve"> </w:t>
+      </w:r>
+    </w:p>
+    <w:p>
+      <w:pPr>
+        <w:spacing w:line="278" w:lineRule="auto"/>
+        <w:jc w:val="center"/>
+      </w:pPr>
+      <w:r>
+        <w:drawing>
+          <wp:inline wp14:editId="6D856A3A" wp14:anchorId="510943CD">
+            <wp:extent cx="2495550" cy="285750"/>
+            <wp:effectExtent l="190500" t="190500" r="171450" b="171450"/>
+            <wp:docPr id="1694535523" name="" descr="Kép" title=""/>
+            <wp:cNvGraphicFramePr>
+              <a:graphicFrameLocks noChangeAspect="1"/>
+            </wp:cNvGraphicFramePr>
+            <a:graphic>
+              <a:graphicData uri="http://schemas.openxmlformats.org/drawingml/2006/picture">
+                <pic:pic>
+                  <pic:nvPicPr>
+                    <pic:cNvPr id="0" name=""/>
+                    <pic:cNvPicPr/>
+                  </pic:nvPicPr>
+                  <pic:blipFill>
+                    <a:blip r:embed="R904d02940c624b05">
+                      <a:extLst>
+                        <a:ext xmlns:a="http://schemas.openxmlformats.org/drawingml/2006/main" uri="{28A0092B-C50C-407E-A947-70E740481C1C}">
+                          <a14:useLocalDpi val="0"/>
+                        </a:ext>
+                      </a:extLst>
+                    </a:blip>
+                    <a:srcRect l="0" t="0" r="0" b="0"/>
+                    <a:stretch>
+                      <a:fillRect/>
+                    </a:stretch>
+                  </pic:blipFill>
+                  <pic:spPr xmlns:pic="http://schemas.openxmlformats.org/drawingml/2006/picture">
+                    <a:xfrm xmlns:a="http://schemas.openxmlformats.org/drawingml/2006/main" rot="0" flipH="0" flipV="0">
+                      <a:off x="0" y="0"/>
+                      <a:ext cx="2495550" cy="285750"/>
+                    </a:xfrm>
+                    <a:prstGeom xmlns:a="http://schemas.openxmlformats.org/drawingml/2006/main" prst="rect">
+                      <a:avLst/>
+                    </a:prstGeom>
+                    <a:ln xmlns:a="http://schemas.openxmlformats.org/drawingml/2006/main">
+                      <a:noFill/>
+                    </a:ln>
+                    <a:effectLst xmlns:a="http://schemas.openxmlformats.org/drawingml/2006/main">
+                      <a:outerShdw blurRad="190500" algn="tl" rotWithShape="0">
+                        <a:srgbClr val="000000">
+                          <a:alpha val="70000"/>
+                        </a:srgbClr>
+                      </a:outerShdw>
+                    </a:effectLst>
+                  </pic:spPr>
+                </pic:pic>
+              </a:graphicData>
+            </a:graphic>
+          </wp:inline>
+        </w:drawing>
+      </w:r>
+    </w:p>
+    <w:p>
+      <w:pPr>
+        <w:spacing w:line="360" w:lineRule="auto"/>
+        <w:rPr>
+          <w:rFonts w:cs="Times New Roman"/>
+        </w:rPr>
+      </w:pPr>
+      <w:r>
+        <w:rPr>
+          <w:rFonts w:cs="Times New Roman"/>
+        </w:rPr>
+        <w:t>Ha mindent jól csináltunk, az alábbit fogjuk látni:</w:t>
+      </w:r>
+    </w:p>
+    <w:p>
+      <w:pPr>
+        <w:spacing w:line="360" w:lineRule="auto"/>
+      </w:pPr>
+      <w:r>
+        <w:drawing>
+          <wp:inline wp14:editId="2A670587" wp14:anchorId="69120B2D">
+            <wp:extent cx="5438774" cy="5762626"/>
+            <wp:effectExtent l="190500" t="190500" r="162560" b="161925"/>
+            <wp:docPr id="2022974895" name="" title=""/>
+            <wp:cNvGraphicFramePr>
+              <a:graphicFrameLocks noChangeAspect="1"/>
+            </wp:cNvGraphicFramePr>
+            <a:graphic>
+              <a:graphicData uri="http://schemas.openxmlformats.org/drawingml/2006/picture">
+                <pic:pic>
+                  <pic:nvPicPr>
+                    <pic:cNvPr id="0" name=""/>
+                    <pic:cNvPicPr/>
+                  </pic:nvPicPr>
+                  <pic:blipFill>
+                    <a:blip r:embed="Rd9bc757f197641a2">
+                      <a:extLst>
+                        <a:ext xmlns:a="http://schemas.openxmlformats.org/drawingml/2006/main" uri="{28A0092B-C50C-407E-A947-70E740481C1C}">
+                          <a14:useLocalDpi val="0"/>
+                        </a:ext>
+                      </a:extLst>
+                    </a:blip>
+                    <a:srcRect l="0" t="0" r="0" b="0"/>
+                    <a:stretch>
+                      <a:fillRect/>
+                    </a:stretch>
+                  </pic:blipFill>
+                  <pic:spPr xmlns:pic="http://schemas.openxmlformats.org/drawingml/2006/picture">
+                    <a:xfrm xmlns:a="http://schemas.openxmlformats.org/drawingml/2006/main" rot="0" flipH="0" flipV="0">
+                      <a:off x="0" y="0"/>
+                      <a:ext cx="5438774" cy="5762626"/>
+                    </a:xfrm>
+                    <a:prstGeom xmlns:a="http://schemas.openxmlformats.org/drawingml/2006/main" prst="rect">
+                      <a:avLst/>
+                    </a:prstGeom>
+                    <a:ln xmlns:a="http://schemas.openxmlformats.org/drawingml/2006/main">
+                      <a:noFill/>
+                    </a:ln>
+                    <a:effectLst xmlns:a="http://schemas.openxmlformats.org/drawingml/2006/main">
+                      <a:outerShdw blurRad="190500" algn="tl" rotWithShape="0">
+                        <a:srgbClr val="000000">
+                          <a:alpha val="70000"/>
+                        </a:srgbClr>
+                      </a:outerShdw>
+                    </a:effectLst>
+                  </pic:spPr>
+                </pic:pic>
+              </a:graphicData>
+            </a:graphic>
+          </wp:inline>
+        </w:drawing>
+      </w:r>
+    </w:p>
+    <w:p>
+      <w:pPr>
+        <w:spacing w:line="360" w:lineRule="auto"/>
+      </w:pPr>
+      <w:r>
+        <w:rPr/>
+        <w:t xml:space="preserve">Ezen a képen láthatjuk a </w:t>
+      </w:r>
+      <w:r>
+        <w:rPr/>
+        <w:t>backenden futtatott tesztek helyességét és a használt fileok lefedettségét.</w:t>
+      </w:r>
+    </w:p>
+    <w:p w14:noSpellErr="1">
       <w:pPr>
         <w:pStyle w:val="Cmsor1"/>
         <w:spacing w:line="360" w:lineRule="auto"/>
@@ -3131,19 +3206,18 @@
           <w:szCs w:val="28"/>
         </w:rPr>
       </w:pPr>
-      <w:bookmarkStart w:id="7" w:name="_Toc194066323"/>
+      <w:bookmarkStart w:name="_Toc459424616" w:id="1370784246"/>
       <w:r>
         <w:rPr>
           <w:rFonts w:cs="Times New Roman"/>
           <w:sz w:val="28"/>
           <w:szCs w:val="28"/>
         </w:rPr>
-        <w:lastRenderedPageBreak/>
         <w:t>Asztali alkalmazás</w:t>
       </w:r>
-      <w:bookmarkEnd w:id="7"/>
-    </w:p>
-    <w:p>
+      <w:bookmarkEnd w:id="1370784246"/>
+    </w:p>
+    <w:p w14:noSpellErr="1">
       <w:pPr>
         <w:pStyle w:val="Cmsor2"/>
         <w:spacing w:line="360" w:lineRule="auto"/>
@@ -3154,14 +3228,14 @@
           <w:szCs w:val="22"/>
         </w:rPr>
       </w:pPr>
-      <w:bookmarkStart w:id="8" w:name="_Toc194066324"/>
+      <w:bookmarkStart w:name="_Toc1324283400" w:id="401375250"/>
       <w:r>
         <w:rPr>
           <w:rFonts w:cs="Times New Roman"/>
         </w:rPr>
         <w:t>Használt programok</w:t>
       </w:r>
-      <w:bookmarkEnd w:id="8"/>
+      <w:bookmarkEnd w:id="401375250"/>
     </w:p>
     <w:tbl>
       <w:tblPr>
@@ -3676,7 +3750,7 @@
                 <w:szCs w:val="24"/>
               </w:rPr>
             </w:pPr>
-            <w:hyperlink r:id="rId30" w:history="1">
+            <w:hyperlink w:history="1" r:id="rId30">
               <w:r>
                 <w:rPr>
                   <w:rStyle w:val="Hiperhivatkozs"/>
@@ -4103,27 +4177,24 @@
         <w:br w:type="page"/>
       </w:r>
     </w:p>
-    <w:p>
+    <w:p w14:noSpellErr="1">
       <w:pPr>
         <w:pStyle w:val="Cmsor2"/>
         <w:spacing w:line="360" w:lineRule="auto"/>
         <w:rPr>
           <w:rFonts w:cs="Times New Roman"/>
-          <w:szCs w:val="28"/>
-        </w:rPr>
-      </w:pPr>
-      <w:bookmarkStart w:id="9" w:name="_Toc194044465"/>
-      <w:bookmarkStart w:id="10" w:name="_Toc194066325"/>
-      <w:r>
-        <w:rPr>
-          <w:rFonts w:cs="Times New Roman"/>
-          <w:szCs w:val="28"/>
-        </w:rPr>
-        <w:lastRenderedPageBreak/>
+        </w:rPr>
+      </w:pPr>
+      <w:bookmarkStart w:name="_Toc194044465" w:id="9"/>
+      <w:bookmarkStart w:name="_Toc1951016026" w:id="452122355"/>
+      <w:r>
+        <w:rPr>
+          <w:rFonts w:cs="Times New Roman"/>
+        </w:rPr>
         <w:t>A program használata</w:t>
       </w:r>
       <w:bookmarkEnd w:id="9"/>
-      <w:bookmarkEnd w:id="10"/>
+      <w:bookmarkEnd w:id="452122355"/>
     </w:p>
     <w:p>
       <w:pPr>
@@ -4289,7 +4360,7 @@
           </mc:Choice>
           <mc:Fallback>
             <w:pict>
-              <v:shapetype w14:anchorId="42305FEB" id="_x0000_t75" coordsize="21600,21600" o:spt="75" o:preferrelative="t" path="m@4@5l@4@11@9@11@9@5xe" filled="f" stroked="f">
+              <v:shapetype id="_x0000_t75" coordsize="21600,21600" filled="f" stroked="f" o:spt="75" o:preferrelative="t" path="m@4@5l@4@11@9@11@9@5xe" w14:anchorId="42305FEB">
                 <v:stroke joinstyle="miter"/>
                 <v:formulas>
                   <v:f eqn="if lineDrawn pixelLineWidth 0"/>
@@ -4305,11 +4376,11 @@
                   <v:f eqn="prod @7 21600 pixelHeight"/>
                   <v:f eqn="sum @10 21600 0"/>
                 </v:formulas>
-                <v:path o:extrusionok="f" gradientshapeok="t" o:connecttype="rect"/>
+                <v:path gradientshapeok="t" o:connecttype="rect" o:extrusionok="f"/>
                 <o:lock v:ext="edit" aspectratio="t"/>
               </v:shapetype>
-              <v:shape id="Szabadkéz 7" o:spid="_x0000_s1026" type="#_x0000_t75" style="position:absolute;margin-left:-.7pt;margin-top:3.8pt;width:451.85pt;height:1.45pt;z-index:251663360;visibility:visible;mso-wrap-style:square;mso-wrap-distance-left:9pt;mso-wrap-distance-top:0;mso-wrap-distance-right:9pt;mso-wrap-distance-bottom:0;mso-position-horizontal:absolute;mso-position-horizontal-relative:text;mso-position-vertical:absolute;mso-position-vertical-relative:text" o:gfxdata="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">
-                <v:imagedata r:id="rId34" o:title=""/>
+              <v:shape id="Szabadkéz 7" style="position:absolute;margin-left:-.7pt;margin-top:3.8pt;width:451.85pt;height:1.45pt;z-index:251663360;visibility:visible;mso-wrap-style:square;mso-wrap-distance-left:9pt;mso-wrap-distance-top:0;mso-wrap-distance-right:9pt;mso-wrap-distance-bottom:0;mso-position-horizontal:absolute;mso-position-horizontal-relative:text;mso-position-vertical:absolute;mso-position-vertical-relative:text" o:spid="_x0000_s1026" type="#_x0000_t75" o:gfxdata="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">
+                <v:imagedata o:title="" r:id="rId34"/>
               </v:shape>
             </w:pict>
           </mc:Fallback>
@@ -4466,8 +4537,8 @@
           </mc:Choice>
           <mc:Fallback>
             <w:pict>
-              <v:shape w14:anchorId="77C47801" id="Szabadkéz 7" o:spid="_x0000_s1026" type="#_x0000_t75" style="position:absolute;margin-left:-.7pt;margin-top:3.8pt;width:451.85pt;height:1.45pt;z-index:251664384;visibility:visible;mso-wrap-style:square;mso-wrap-distance-left:9pt;mso-wrap-distance-top:0;mso-wrap-distance-right:9pt;mso-wrap-distance-bottom:0;mso-position-horizontal:absolute;mso-position-horizontal-relative:text;mso-position-vertical:absolute;mso-position-vertical-relative:text" o:gfxdata="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">
-                <v:imagedata r:id="rId34" o:title=""/>
+              <v:shape id="Szabadkéz 7" style="position:absolute;margin-left:-.7pt;margin-top:3.8pt;width:451.85pt;height:1.45pt;z-index:251664384;visibility:visible;mso-wrap-style:square;mso-wrap-distance-left:9pt;mso-wrap-distance-top:0;mso-wrap-distance-right:9pt;mso-wrap-distance-bottom:0;mso-position-horizontal:absolute;mso-position-horizontal-relative:text;mso-position-vertical:absolute;mso-position-vertical-relative:text" o:spid="_x0000_s1026" type="#_x0000_t75" o:gfxdata="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" w14:anchorId="77C47801">
+                <v:imagedata o:title="" r:id="rId34"/>
               </v:shape>
             </w:pict>
           </mc:Fallback>
@@ -4658,8 +4729,8 @@
           </mc:Choice>
           <mc:Fallback>
             <w:pict>
-              <v:shape w14:anchorId="0177FA75" id="Szabadkéz 7" o:spid="_x0000_s1026" type="#_x0000_t75" style="position:absolute;margin-left:-.7pt;margin-top:3.8pt;width:451.85pt;height:1.45pt;z-index:251667456;visibility:visible;mso-wrap-style:square;mso-wrap-distance-left:9pt;mso-wrap-distance-top:0;mso-wrap-distance-right:9pt;mso-wrap-distance-bottom:0;mso-position-horizontal:absolute;mso-position-horizontal-relative:text;mso-position-vertical:absolute;mso-position-vertical-relative:text" o:gfxdata="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">
-                <v:imagedata r:id="rId34" o:title=""/>
+              <v:shape id="Szabadkéz 7" style="position:absolute;margin-left:-.7pt;margin-top:3.8pt;width:451.85pt;height:1.45pt;z-index:251667456;visibility:visible;mso-wrap-style:square;mso-wrap-distance-left:9pt;mso-wrap-distance-top:0;mso-wrap-distance-right:9pt;mso-wrap-distance-bottom:0;mso-position-horizontal:absolute;mso-position-horizontal-relative:text;mso-position-vertical:absolute;mso-position-vertical-relative:text" o:spid="_x0000_s1026" type="#_x0000_t75" o:gfxdata="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" w14:anchorId="0177FA75">
+                <v:imagedata o:title="" r:id="rId34"/>
               </v:shape>
             </w:pict>
           </mc:Fallback>
@@ -5213,8 +5284,8 @@
           </mc:Choice>
           <mc:Fallback>
             <w:pict>
-              <v:shape w14:anchorId="37148A30" id="Szabadkéz 7" o:spid="_x0000_s1026" type="#_x0000_t75" style="position:absolute;margin-left:-.7pt;margin-top:3.8pt;width:451.85pt;height:1.45pt;z-index:251669504;visibility:visible;mso-wrap-style:square;mso-wrap-distance-left:9pt;mso-wrap-distance-top:0;mso-wrap-distance-right:9pt;mso-wrap-distance-bottom:0;mso-position-horizontal:absolute;mso-position-horizontal-relative:text;mso-position-vertical:absolute;mso-position-vertical-relative:text" o:gfxdata="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">
-                <v:imagedata r:id="rId34" o:title=""/>
+              <v:shape id="Szabadkéz 7" style="position:absolute;margin-left:-.7pt;margin-top:3.8pt;width:451.85pt;height:1.45pt;z-index:251669504;visibility:visible;mso-wrap-style:square;mso-wrap-distance-left:9pt;mso-wrap-distance-top:0;mso-wrap-distance-right:9pt;mso-wrap-distance-bottom:0;mso-position-horizontal:absolute;mso-position-horizontal-relative:text;mso-position-vertical:absolute;mso-position-vertical-relative:text" o:spid="_x0000_s1026" type="#_x0000_t75" o:gfxdata="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" w14:anchorId="37148A30">
+                <v:imagedata o:title="" r:id="rId34"/>
               </v:shape>
             </w:pict>
           </mc:Fallback>
@@ -5478,8 +5549,8 @@
           </mc:Choice>
           <mc:Fallback>
             <w:pict>
-              <v:shape w14:anchorId="64D9D036" id="Szabadkéz 7" o:spid="_x0000_s1026" type="#_x0000_t75" style="position:absolute;margin-left:-.7pt;margin-top:3.75pt;width:451.85pt;height:1.45pt;z-index:251670528;visibility:visible;mso-wrap-style:square;mso-wrap-distance-left:9pt;mso-wrap-distance-top:0;mso-wrap-distance-right:9pt;mso-wrap-distance-bottom:0;mso-position-horizontal:absolute;mso-position-horizontal-relative:text;mso-position-vertical:absolute;mso-position-vertical-relative:text" o:gfxdata="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">
-                <v:imagedata r:id="rId34" o:title=""/>
+              <v:shape id="Szabadkéz 7" style="position:absolute;margin-left:-.7pt;margin-top:3.75pt;width:451.85pt;height:1.45pt;z-index:251670528;visibility:visible;mso-wrap-style:square;mso-wrap-distance-left:9pt;mso-wrap-distance-top:0;mso-wrap-distance-right:9pt;mso-wrap-distance-bottom:0;mso-position-horizontal:absolute;mso-position-horizontal-relative:text;mso-position-vertical:absolute;mso-position-vertical-relative:text" o:spid="_x0000_s1026" type="#_x0000_t75" o:gfxdata="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" w14:anchorId="64D9D036">
+                <v:imagedata o:title="" r:id="rId34"/>
               </v:shape>
             </w:pict>
           </mc:Fallback>
@@ -6182,7 +6253,7 @@
         <w:br w:type="page"/>
       </w:r>
     </w:p>
-    <w:p>
+    <w:p w14:noSpellErr="1">
       <w:pPr>
         <w:pStyle w:val="Cmsor1"/>
         <w:spacing w:line="360" w:lineRule="auto"/>
@@ -6193,17 +6264,16 @@
           <w:szCs w:val="28"/>
         </w:rPr>
       </w:pPr>
-      <w:bookmarkStart w:id="11" w:name="_Toc194066326"/>
+      <w:bookmarkStart w:name="_Toc2081226277" w:id="1993142560"/>
       <w:r>
         <w:rPr>
           <w:rFonts w:eastAsia="Calibri" w:cs="Times New Roman"/>
           <w:sz w:val="28"/>
           <w:szCs w:val="28"/>
         </w:rPr>
-        <w:lastRenderedPageBreak/>
         <w:t>Weboldal (frontend)</w:t>
       </w:r>
-      <w:bookmarkEnd w:id="11"/>
+      <w:bookmarkEnd w:id="1993142560"/>
     </w:p>
     <w:p>
       <w:pPr>
@@ -6238,13 +6308,16 @@
         <w:t xml:space="preserve"> a dokumentum előző része alapján leírtakkal.</w:t>
       </w:r>
     </w:p>
-    <w:p>
+    <w:p w14:noSpellErr="1">
       <w:pPr>
         <w:pStyle w:val="Cmsor2"/>
       </w:pPr>
-      <w:r>
+      <w:bookmarkStart w:name="_Toc335354675" w:id="1044112310"/>
+      <w:r>
+        <w:rPr/>
         <w:t>Indítás</w:t>
       </w:r>
+      <w:bookmarkEnd w:id="1044112310"/>
     </w:p>
     <w:p>
       <w:pPr>
@@ -6947,7 +7020,7 @@
     </w:p>
     <w:sectPr>
       <w:footerReference w:type="default" r:id="rId59"/>
-      <w:pgSz w:w="11906" w:h="16838"/>
+      <w:pgSz w:w="11906" w:h="16838" w:orient="portrait"/>
       <w:pgMar w:top="1417" w:right="1417" w:bottom="1417" w:left="1417" w:header="708" w:footer="708" w:gutter="0"/>
       <w:cols w:space="708"/>
       <w:docGrid w:linePitch="360"/>
@@ -7063,7 +7136,7 @@
         <w:ind w:left="720" w:hanging="360"/>
       </w:pPr>
       <w:rPr>
-        <w:rFonts w:ascii="Symbol" w:hAnsi="Symbol" w:hint="default"/>
+        <w:rFonts w:hint="default" w:ascii="Symbol" w:hAnsi="Symbol"/>
       </w:rPr>
     </w:lvl>
     <w:lvl w:ilvl="1" w:tplc="040E0003" w:tentative="1">
@@ -7075,7 +7148,7 @@
         <w:ind w:left="1440" w:hanging="360"/>
       </w:pPr>
       <w:rPr>
-        <w:rFonts w:ascii="Courier New" w:hAnsi="Courier New" w:cs="Courier New" w:hint="default"/>
+        <w:rFonts w:hint="default" w:ascii="Courier New" w:hAnsi="Courier New" w:cs="Courier New"/>
       </w:rPr>
     </w:lvl>
     <w:lvl w:ilvl="2" w:tplc="040E0005" w:tentative="1">
@@ -7087,7 +7160,7 @@
         <w:ind w:left="2160" w:hanging="360"/>
       </w:pPr>
       <w:rPr>
-        <w:rFonts w:ascii="Wingdings" w:hAnsi="Wingdings" w:hint="default"/>
+        <w:rFonts w:hint="default" w:ascii="Wingdings" w:hAnsi="Wingdings"/>
       </w:rPr>
     </w:lvl>
     <w:lvl w:ilvl="3" w:tplc="040E0001" w:tentative="1">
@@ -7099,7 +7172,7 @@
         <w:ind w:left="2880" w:hanging="360"/>
       </w:pPr>
       <w:rPr>
-        <w:rFonts w:ascii="Symbol" w:hAnsi="Symbol" w:hint="default"/>
+        <w:rFonts w:hint="default" w:ascii="Symbol" w:hAnsi="Symbol"/>
       </w:rPr>
     </w:lvl>
     <w:lvl w:ilvl="4" w:tplc="040E0003" w:tentative="1">
@@ -7111,7 +7184,7 @@
         <w:ind w:left="3600" w:hanging="360"/>
       </w:pPr>
       <w:rPr>
-        <w:rFonts w:ascii="Courier New" w:hAnsi="Courier New" w:cs="Courier New" w:hint="default"/>
+        <w:rFonts w:hint="default" w:ascii="Courier New" w:hAnsi="Courier New" w:cs="Courier New"/>
       </w:rPr>
     </w:lvl>
     <w:lvl w:ilvl="5" w:tplc="040E0005" w:tentative="1">
@@ -7123,7 +7196,7 @@
         <w:ind w:left="4320" w:hanging="360"/>
       </w:pPr>
       <w:rPr>
-        <w:rFonts w:ascii="Wingdings" w:hAnsi="Wingdings" w:hint="default"/>
+        <w:rFonts w:hint="default" w:ascii="Wingdings" w:hAnsi="Wingdings"/>
       </w:rPr>
     </w:lvl>
     <w:lvl w:ilvl="6" w:tplc="040E0001" w:tentative="1">
@@ -7135,7 +7208,7 @@
         <w:ind w:left="5040" w:hanging="360"/>
       </w:pPr>
       <w:rPr>
-        <w:rFonts w:ascii="Symbol" w:hAnsi="Symbol" w:hint="default"/>
+        <w:rFonts w:hint="default" w:ascii="Symbol" w:hAnsi="Symbol"/>
       </w:rPr>
     </w:lvl>
     <w:lvl w:ilvl="7" w:tplc="040E0003" w:tentative="1">
@@ -7147,7 +7220,7 @@
         <w:ind w:left="5760" w:hanging="360"/>
       </w:pPr>
       <w:rPr>
-        <w:rFonts w:ascii="Courier New" w:hAnsi="Courier New" w:cs="Courier New" w:hint="default"/>
+        <w:rFonts w:hint="default" w:ascii="Courier New" w:hAnsi="Courier New" w:cs="Courier New"/>
       </w:rPr>
     </w:lvl>
     <w:lvl w:ilvl="8" w:tplc="040E0005" w:tentative="1">
@@ -7159,7 +7232,7 @@
         <w:ind w:left="6480" w:hanging="360"/>
       </w:pPr>
       <w:rPr>
-        <w:rFonts w:ascii="Wingdings" w:hAnsi="Wingdings" w:hint="default"/>
+        <w:rFonts w:hint="default" w:ascii="Wingdings" w:hAnsi="Wingdings"/>
       </w:rPr>
     </w:lvl>
   </w:abstractNum>
@@ -7176,7 +7249,7 @@
         <w:ind w:left="720" w:hanging="360"/>
       </w:pPr>
       <w:rPr>
-        <w:rFonts w:ascii="Symbol" w:hAnsi="Symbol" w:hint="default"/>
+        <w:rFonts w:hint="default" w:ascii="Symbol" w:hAnsi="Symbol"/>
       </w:rPr>
     </w:lvl>
     <w:lvl w:ilvl="1" w:tplc="040E0003" w:tentative="1">
@@ -7188,7 +7261,7 @@
         <w:ind w:left="1440" w:hanging="360"/>
       </w:pPr>
       <w:rPr>
-        <w:rFonts w:ascii="Courier New" w:hAnsi="Courier New" w:cs="Courier New" w:hint="default"/>
+        <w:rFonts w:hint="default" w:ascii="Courier New" w:hAnsi="Courier New" w:cs="Courier New"/>
       </w:rPr>
     </w:lvl>
     <w:lvl w:ilvl="2" w:tplc="040E0005" w:tentative="1">
@@ -7200,7 +7273,7 @@
         <w:ind w:left="2160" w:hanging="360"/>
       </w:pPr>
       <w:rPr>
-        <w:rFonts w:ascii="Wingdings" w:hAnsi="Wingdings" w:hint="default"/>
+        <w:rFonts w:hint="default" w:ascii="Wingdings" w:hAnsi="Wingdings"/>
       </w:rPr>
     </w:lvl>
     <w:lvl w:ilvl="3" w:tplc="040E0001" w:tentative="1">
@@ -7212,7 +7285,7 @@
         <w:ind w:left="2880" w:hanging="360"/>
       </w:pPr>
       <w:rPr>
-        <w:rFonts w:ascii="Symbol" w:hAnsi="Symbol" w:hint="default"/>
+        <w:rFonts w:hint="default" w:ascii="Symbol" w:hAnsi="Symbol"/>
       </w:rPr>
     </w:lvl>
     <w:lvl w:ilvl="4" w:tplc="040E0003" w:tentative="1">
@@ -7224,7 +7297,7 @@
         <w:ind w:left="3600" w:hanging="360"/>
       </w:pPr>
       <w:rPr>
-        <w:rFonts w:ascii="Courier New" w:hAnsi="Courier New" w:cs="Courier New" w:hint="default"/>
+        <w:rFonts w:hint="default" w:ascii="Courier New" w:hAnsi="Courier New" w:cs="Courier New"/>
       </w:rPr>
     </w:lvl>
     <w:lvl w:ilvl="5" w:tplc="040E0005" w:tentative="1">
@@ -7236,7 +7309,7 @@
         <w:ind w:left="4320" w:hanging="360"/>
       </w:pPr>
       <w:rPr>
-        <w:rFonts w:ascii="Wingdings" w:hAnsi="Wingdings" w:hint="default"/>
+        <w:rFonts w:hint="default" w:ascii="Wingdings" w:hAnsi="Wingdings"/>
       </w:rPr>
     </w:lvl>
     <w:lvl w:ilvl="6" w:tplc="040E0001" w:tentative="1">
@@ -7248,7 +7321,7 @@
         <w:ind w:left="5040" w:hanging="360"/>
       </w:pPr>
       <w:rPr>
-        <w:rFonts w:ascii="Symbol" w:hAnsi="Symbol" w:hint="default"/>
+        <w:rFonts w:hint="default" w:ascii="Symbol" w:hAnsi="Symbol"/>
       </w:rPr>
     </w:lvl>
     <w:lvl w:ilvl="7" w:tplc="040E0003" w:tentative="1">
@@ -7260,7 +7333,7 @@
         <w:ind w:left="5760" w:hanging="360"/>
       </w:pPr>
       <w:rPr>
-        <w:rFonts w:ascii="Courier New" w:hAnsi="Courier New" w:cs="Courier New" w:hint="default"/>
+        <w:rFonts w:hint="default" w:ascii="Courier New" w:hAnsi="Courier New" w:cs="Courier New"/>
       </w:rPr>
     </w:lvl>
     <w:lvl w:ilvl="8" w:tplc="040E0005" w:tentative="1">
@@ -7272,7 +7345,7 @@
         <w:ind w:left="6480" w:hanging="360"/>
       </w:pPr>
       <w:rPr>
-        <w:rFonts w:ascii="Wingdings" w:hAnsi="Wingdings" w:hint="default"/>
+        <w:rFonts w:hint="default" w:ascii="Wingdings" w:hAnsi="Wingdings"/>
       </w:rPr>
     </w:lvl>
   </w:abstractNum>
@@ -7290,7 +7363,7 @@
   <w:docDefaults>
     <w:rPrDefault>
       <w:rPr>
-        <w:rFonts w:asciiTheme="minorHAnsi" w:eastAsiaTheme="minorHAnsi" w:hAnsiTheme="minorHAnsi" w:cstheme="minorBidi"/>
+        <w:rFonts w:asciiTheme="minorHAnsi" w:hAnsiTheme="minorHAnsi" w:eastAsiaTheme="minorHAnsi" w:cstheme="minorBidi"/>
         <w:kern w:val="2"/>
         <w:sz w:val="24"/>
         <w:szCs w:val="24"/>
@@ -7307,14 +7380,14 @@
   <w:latentStyles w:defLockedState="0" w:defUIPriority="99" w:defSemiHidden="0" w:defUnhideWhenUsed="0" w:defQFormat="0" w:count="376">
     <w:lsdException w:name="Normal" w:uiPriority="0" w:qFormat="1"/>
     <w:lsdException w:name="heading 1" w:uiPriority="9" w:qFormat="1"/>
-    <w:lsdException w:name="heading 2" w:semiHidden="1" w:uiPriority="9" w:unhideWhenUsed="1" w:qFormat="1"/>
-    <w:lsdException w:name="heading 3" w:semiHidden="1" w:uiPriority="9" w:unhideWhenUsed="1" w:qFormat="1"/>
-    <w:lsdException w:name="heading 4" w:semiHidden="1" w:uiPriority="9" w:unhideWhenUsed="1" w:qFormat="1"/>
-    <w:lsdException w:name="heading 5" w:semiHidden="1" w:uiPriority="9" w:unhideWhenUsed="1" w:qFormat="1"/>
-    <w:lsdException w:name="heading 6" w:semiHidden="1" w:uiPriority="9" w:unhideWhenUsed="1" w:qFormat="1"/>
-    <w:lsdException w:name="heading 7" w:semiHidden="1" w:uiPriority="9" w:unhideWhenUsed="1" w:qFormat="1"/>
-    <w:lsdException w:name="heading 8" w:semiHidden="1" w:uiPriority="9" w:unhideWhenUsed="1" w:qFormat="1"/>
-    <w:lsdException w:name="heading 9" w:semiHidden="1" w:uiPriority="9" w:unhideWhenUsed="1" w:qFormat="1"/>
+    <w:lsdException w:name="heading 2" w:uiPriority="9" w:semiHidden="1" w:unhideWhenUsed="1" w:qFormat="1"/>
+    <w:lsdException w:name="heading 3" w:uiPriority="9" w:semiHidden="1" w:unhideWhenUsed="1" w:qFormat="1"/>
+    <w:lsdException w:name="heading 4" w:uiPriority="9" w:semiHidden="1" w:unhideWhenUsed="1" w:qFormat="1"/>
+    <w:lsdException w:name="heading 5" w:uiPriority="9" w:semiHidden="1" w:unhideWhenUsed="1" w:qFormat="1"/>
+    <w:lsdException w:name="heading 6" w:uiPriority="9" w:semiHidden="1" w:unhideWhenUsed="1" w:qFormat="1"/>
+    <w:lsdException w:name="heading 7" w:uiPriority="9" w:semiHidden="1" w:unhideWhenUsed="1" w:qFormat="1"/>
+    <w:lsdException w:name="heading 8" w:uiPriority="9" w:semiHidden="1" w:unhideWhenUsed="1" w:qFormat="1"/>
+    <w:lsdException w:name="heading 9" w:uiPriority="9" w:semiHidden="1" w:unhideWhenUsed="1" w:qFormat="1"/>
     <w:lsdException w:name="index 1" w:semiHidden="1" w:unhideWhenUsed="1"/>
     <w:lsdException w:name="index 2" w:semiHidden="1" w:unhideWhenUsed="1"/>
     <w:lsdException w:name="index 3" w:semiHidden="1" w:unhideWhenUsed="1"/>
@@ -7324,22 +7397,22 @@
     <w:lsdException w:name="index 7" w:semiHidden="1" w:unhideWhenUsed="1"/>
     <w:lsdException w:name="index 8" w:semiHidden="1" w:unhideWhenUsed="1"/>
     <w:lsdException w:name="index 9" w:semiHidden="1" w:unhideWhenUsed="1"/>
-    <w:lsdException w:name="toc 1" w:semiHidden="1" w:uiPriority="39" w:unhideWhenUsed="1"/>
-    <w:lsdException w:name="toc 2" w:semiHidden="1" w:uiPriority="39" w:unhideWhenUsed="1"/>
-    <w:lsdException w:name="toc 3" w:semiHidden="1" w:uiPriority="39" w:unhideWhenUsed="1"/>
-    <w:lsdException w:name="toc 4" w:semiHidden="1" w:uiPriority="39" w:unhideWhenUsed="1"/>
-    <w:lsdException w:name="toc 5" w:semiHidden="1" w:uiPriority="39" w:unhideWhenUsed="1"/>
-    <w:lsdException w:name="toc 6" w:semiHidden="1" w:uiPriority="39" w:unhideWhenUsed="1"/>
-    <w:lsdException w:name="toc 7" w:semiHidden="1" w:uiPriority="39" w:unhideWhenUsed="1"/>
-    <w:lsdException w:name="toc 8" w:semiHidden="1" w:uiPriority="39" w:unhideWhenUsed="1"/>
-    <w:lsdException w:name="toc 9" w:semiHidden="1" w:uiPriority="39" w:unhideWhenUsed="1"/>
+    <w:lsdException w:name="toc 1" w:uiPriority="39" w:semiHidden="1" w:unhideWhenUsed="1"/>
+    <w:lsdException w:name="toc 2" w:uiPriority="39" w:semiHidden="1" w:unhideWhenUsed="1"/>
+    <w:lsdException w:name="toc 3" w:uiPriority="39" w:semiHidden="1" w:unhideWhenUsed="1"/>
+    <w:lsdException w:name="toc 4" w:uiPriority="39" w:semiHidden="1" w:unhideWhenUsed="1"/>
+    <w:lsdException w:name="toc 5" w:uiPriority="39" w:semiHidden="1" w:unhideWhenUsed="1"/>
+    <w:lsdException w:name="toc 6" w:uiPriority="39" w:semiHidden="1" w:unhideWhenUsed="1"/>
+    <w:lsdException w:name="toc 7" w:uiPriority="39" w:semiHidden="1" w:unhideWhenUsed="1"/>
+    <w:lsdException w:name="toc 8" w:uiPriority="39" w:semiHidden="1" w:unhideWhenUsed="1"/>
+    <w:lsdException w:name="toc 9" w:uiPriority="39" w:semiHidden="1" w:unhideWhenUsed="1"/>
     <w:lsdException w:name="Normal Indent" w:semiHidden="1" w:unhideWhenUsed="1"/>
     <w:lsdException w:name="footnote text" w:semiHidden="1" w:unhideWhenUsed="1"/>
     <w:lsdException w:name="annotation text" w:semiHidden="1" w:unhideWhenUsed="1"/>
     <w:lsdException w:name="header" w:semiHidden="1" w:unhideWhenUsed="1"/>
     <w:lsdException w:name="footer" w:semiHidden="1" w:unhideWhenUsed="1"/>
     <w:lsdException w:name="index heading" w:semiHidden="1" w:unhideWhenUsed="1"/>
-    <w:lsdException w:name="caption" w:semiHidden="1" w:uiPriority="35" w:unhideWhenUsed="1" w:qFormat="1"/>
+    <w:lsdException w:name="caption" w:uiPriority="35" w:semiHidden="1" w:unhideWhenUsed="1" w:qFormat="1"/>
     <w:lsdException w:name="table of figures" w:semiHidden="1" w:unhideWhenUsed="1"/>
     <w:lsdException w:name="envelope address" w:semiHidden="1" w:unhideWhenUsed="1"/>
     <w:lsdException w:name="envelope return" w:semiHidden="1" w:unhideWhenUsed="1"/>
@@ -7370,7 +7443,7 @@
     <w:lsdException w:name="Title" w:uiPriority="10" w:qFormat="1"/>
     <w:lsdException w:name="Closing" w:semiHidden="1" w:unhideWhenUsed="1"/>
     <w:lsdException w:name="Signature" w:semiHidden="1" w:unhideWhenUsed="1"/>
-    <w:lsdException w:name="Default Paragraph Font" w:semiHidden="1" w:uiPriority="1" w:unhideWhenUsed="1"/>
+    <w:lsdException w:name="Default Paragraph Font" w:uiPriority="1" w:semiHidden="1" w:unhideWhenUsed="1"/>
     <w:lsdException w:name="Body Text" w:semiHidden="1" w:unhideWhenUsed="1"/>
     <w:lsdException w:name="Body Text Indent" w:semiHidden="1" w:unhideWhenUsed="1"/>
     <w:lsdException w:name="List Continue" w:semiHidden="1" w:unhideWhenUsed="1"/>
@@ -7570,8 +7643,8 @@
     <w:lsdException w:name="Subtle Reference" w:uiPriority="31" w:qFormat="1"/>
     <w:lsdException w:name="Intense Reference" w:uiPriority="32" w:qFormat="1"/>
     <w:lsdException w:name="Book Title" w:uiPriority="33" w:qFormat="1"/>
-    <w:lsdException w:name="Bibliography" w:semiHidden="1" w:uiPriority="37" w:unhideWhenUsed="1"/>
-    <w:lsdException w:name="TOC Heading" w:semiHidden="1" w:uiPriority="39" w:unhideWhenUsed="1" w:qFormat="1"/>
+    <w:lsdException w:name="Bibliography" w:uiPriority="37" w:semiHidden="1" w:unhideWhenUsed="1"/>
+    <w:lsdException w:name="TOC Heading" w:uiPriority="39" w:semiHidden="1" w:unhideWhenUsed="1" w:qFormat="1"/>
     <w:lsdException w:name="Plain Table 1" w:uiPriority="41"/>
     <w:lsdException w:name="Plain Table 2" w:uiPriority="42"/>
     <w:lsdException w:name="Plain Table 3" w:uiPriority="43"/>
@@ -7682,7 +7755,7 @@
     <w:lsdException w:name="Unresolved Mention" w:semiHidden="1" w:unhideWhenUsed="1"/>
     <w:lsdException w:name="Smart Link" w:semiHidden="1" w:unhideWhenUsed="1"/>
   </w:latentStyles>
-  <w:style w:type="paragraph" w:default="1" w:styleId="Norml">
+  <w:style w:type="paragraph" w:styleId="Norml" w:default="1">
     <w:name w:val="Normal"/>
     <w:qFormat/>
     <w:rsid w:val="000773FE"/>
@@ -7899,13 +7972,13 @@
       <w:szCs w:val="24"/>
     </w:rPr>
   </w:style>
-  <w:style w:type="character" w:default="1" w:styleId="Bekezdsalapbettpusa">
+  <w:style w:type="character" w:styleId="Bekezdsalapbettpusa" w:default="1">
     <w:name w:val="Default Paragraph Font"/>
     <w:uiPriority w:val="1"/>
     <w:semiHidden/>
     <w:unhideWhenUsed/>
   </w:style>
-  <w:style w:type="table" w:default="1" w:styleId="Normltblzat">
+  <w:style w:type="table" w:styleId="Normltblzat" w:default="1">
     <w:name w:val="Normal Table"/>
     <w:uiPriority w:val="99"/>
     <w:semiHidden/>
@@ -7920,40 +7993,40 @@
       </w:tblCellMar>
     </w:tblPr>
   </w:style>
-  <w:style w:type="numbering" w:default="1" w:styleId="Nemlista">
+  <w:style w:type="numbering" w:styleId="Nemlista" w:default="1">
     <w:name w:val="No List"/>
     <w:uiPriority w:val="99"/>
     <w:semiHidden/>
     <w:unhideWhenUsed/>
   </w:style>
-  <w:style w:type="character" w:customStyle="1" w:styleId="Cmsor1Char">
+  <w:style w:type="character" w:styleId="Cmsor1Char" w:customStyle="1">
     <w:name w:val="Címsor 1 Char"/>
     <w:basedOn w:val="Bekezdsalapbettpusa"/>
     <w:link w:val="Cmsor1"/>
     <w:uiPriority w:val="9"/>
     <w:rsid w:val="00F21E4A"/>
     <w:rPr>
-      <w:rFonts w:ascii="Times New Roman" w:eastAsiaTheme="majorEastAsia" w:hAnsi="Times New Roman" w:cstheme="majorBidi"/>
+      <w:rFonts w:ascii="Times New Roman" w:hAnsi="Times New Roman" w:eastAsiaTheme="majorEastAsia" w:cstheme="majorBidi"/>
       <w:b/>
       <w:color w:val="000000" w:themeColor="text1"/>
       <w:sz w:val="40"/>
       <w:szCs w:val="40"/>
     </w:rPr>
   </w:style>
-  <w:style w:type="character" w:customStyle="1" w:styleId="Cmsor2Char">
+  <w:style w:type="character" w:styleId="Cmsor2Char" w:customStyle="1">
     <w:name w:val="Címsor 2 Char"/>
     <w:basedOn w:val="Bekezdsalapbettpusa"/>
     <w:link w:val="Cmsor2"/>
     <w:uiPriority w:val="9"/>
     <w:rsid w:val="00F21E4A"/>
     <w:rPr>
-      <w:rFonts w:ascii="Times New Roman" w:eastAsiaTheme="majorEastAsia" w:hAnsi="Times New Roman" w:cstheme="majorBidi"/>
+      <w:rFonts w:ascii="Times New Roman" w:hAnsi="Times New Roman" w:eastAsiaTheme="majorEastAsia" w:cstheme="majorBidi"/>
       <w:color w:val="000000" w:themeColor="text1"/>
       <w:sz w:val="28"/>
       <w:szCs w:val="32"/>
     </w:rPr>
   </w:style>
-  <w:style w:type="character" w:customStyle="1" w:styleId="Cmsor3Char">
+  <w:style w:type="character" w:styleId="Cmsor3Char" w:customStyle="1">
     <w:name w:val="Címsor 3 Char"/>
     <w:basedOn w:val="Bekezdsalapbettpusa"/>
     <w:link w:val="Cmsor3"/>
@@ -7967,7 +8040,7 @@
       <w:szCs w:val="28"/>
     </w:rPr>
   </w:style>
-  <w:style w:type="character" w:customStyle="1" w:styleId="Cmsor4Char">
+  <w:style w:type="character" w:styleId="Cmsor4Char" w:customStyle="1">
     <w:name w:val="Címsor 4 Char"/>
     <w:basedOn w:val="Bekezdsalapbettpusa"/>
     <w:link w:val="Cmsor4"/>
@@ -7981,7 +8054,7 @@
       <w:color w:val="0F4761" w:themeColor="accent1" w:themeShade="BF"/>
     </w:rPr>
   </w:style>
-  <w:style w:type="character" w:customStyle="1" w:styleId="Cmsor5Char">
+  <w:style w:type="character" w:styleId="Cmsor5Char" w:customStyle="1">
     <w:name w:val="Címsor 5 Char"/>
     <w:basedOn w:val="Bekezdsalapbettpusa"/>
     <w:link w:val="Cmsor5"/>
@@ -7993,7 +8066,7 @@
       <w:color w:val="0F4761" w:themeColor="accent1" w:themeShade="BF"/>
     </w:rPr>
   </w:style>
-  <w:style w:type="character" w:customStyle="1" w:styleId="Cmsor6Char">
+  <w:style w:type="character" w:styleId="Cmsor6Char" w:customStyle="1">
     <w:name w:val="Címsor 6 Char"/>
     <w:basedOn w:val="Bekezdsalapbettpusa"/>
     <w:link w:val="Cmsor6"/>
@@ -8007,7 +8080,7 @@
       <w:color w:val="595959" w:themeColor="text1" w:themeTint="A6"/>
     </w:rPr>
   </w:style>
-  <w:style w:type="character" w:customStyle="1" w:styleId="Cmsor7Char">
+  <w:style w:type="character" w:styleId="Cmsor7Char" w:customStyle="1">
     <w:name w:val="Címsor 7 Char"/>
     <w:basedOn w:val="Bekezdsalapbettpusa"/>
     <w:link w:val="Cmsor7"/>
@@ -8019,7 +8092,7 @@
       <w:color w:val="595959" w:themeColor="text1" w:themeTint="A6"/>
     </w:rPr>
   </w:style>
-  <w:style w:type="character" w:customStyle="1" w:styleId="Cmsor8Char">
+  <w:style w:type="character" w:styleId="Cmsor8Char" w:customStyle="1">
     <w:name w:val="Címsor 8 Char"/>
     <w:basedOn w:val="Bekezdsalapbettpusa"/>
     <w:link w:val="Cmsor8"/>
@@ -8033,7 +8106,7 @@
       <w:color w:val="272727" w:themeColor="text1" w:themeTint="D8"/>
     </w:rPr>
   </w:style>
-  <w:style w:type="character" w:customStyle="1" w:styleId="Cmsor9Char">
+  <w:style w:type="character" w:styleId="Cmsor9Char" w:customStyle="1">
     <w:name w:val="Címsor 9 Char"/>
     <w:basedOn w:val="Bekezdsalapbettpusa"/>
     <w:link w:val="Cmsor9"/>
@@ -8058,21 +8131,21 @@
       <w:contextualSpacing/>
     </w:pPr>
     <w:rPr>
-      <w:rFonts w:asciiTheme="majorHAnsi" w:eastAsiaTheme="majorEastAsia" w:hAnsiTheme="majorHAnsi" w:cstheme="majorBidi"/>
+      <w:rFonts w:asciiTheme="majorHAnsi" w:hAnsiTheme="majorHAnsi" w:eastAsiaTheme="majorEastAsia" w:cstheme="majorBidi"/>
       <w:spacing w:val="-10"/>
       <w:kern w:val="28"/>
       <w:sz w:val="56"/>
       <w:szCs w:val="56"/>
     </w:rPr>
   </w:style>
-  <w:style w:type="character" w:customStyle="1" w:styleId="CmChar">
+  <w:style w:type="character" w:styleId="CmChar" w:customStyle="1">
     <w:name w:val="Cím Char"/>
     <w:basedOn w:val="Bekezdsalapbettpusa"/>
     <w:link w:val="Cm"/>
     <w:uiPriority w:val="10"/>
     <w:rsid w:val="007707D4"/>
     <w:rPr>
-      <w:rFonts w:asciiTheme="majorHAnsi" w:eastAsiaTheme="majorEastAsia" w:hAnsiTheme="majorHAnsi" w:cstheme="majorBidi"/>
+      <w:rFonts w:asciiTheme="majorHAnsi" w:hAnsiTheme="majorHAnsi" w:eastAsiaTheme="majorEastAsia" w:cstheme="majorBidi"/>
       <w:spacing w:val="-10"/>
       <w:kern w:val="28"/>
       <w:sz w:val="56"/>
@@ -8101,7 +8174,7 @@
       <w:szCs w:val="28"/>
     </w:rPr>
   </w:style>
-  <w:style w:type="character" w:customStyle="1" w:styleId="AlcmChar">
+  <w:style w:type="character" w:styleId="AlcmChar" w:customStyle="1">
     <w:name w:val="Alcím Char"/>
     <w:basedOn w:val="Bekezdsalapbettpusa"/>
     <w:link w:val="Alcm"/>
@@ -8134,7 +8207,7 @@
       <w:szCs w:val="24"/>
     </w:rPr>
   </w:style>
-  <w:style w:type="character" w:customStyle="1" w:styleId="IdzetChar">
+  <w:style w:type="character" w:styleId="IdzetChar" w:customStyle="1">
     <w:name w:val="Idézet Char"/>
     <w:basedOn w:val="Bekezdsalapbettpusa"/>
     <w:link w:val="Idzet"/>
@@ -8183,8 +8256,8 @@
     <w:rsid w:val="007707D4"/>
     <w:pPr>
       <w:pBdr>
-        <w:top w:val="single" w:sz="4" w:space="10" w:color="0F4761" w:themeColor="accent1" w:themeShade="BF"/>
-        <w:bottom w:val="single" w:sz="4" w:space="10" w:color="0F4761" w:themeColor="accent1" w:themeShade="BF"/>
+        <w:top w:val="single" w:color="0F4761" w:themeColor="accent1" w:themeShade="BF" w:sz="4" w:space="10"/>
+        <w:bottom w:val="single" w:color="0F4761" w:themeColor="accent1" w:themeShade="BF" w:sz="4" w:space="10"/>
       </w:pBdr>
       <w:spacing w:before="360" w:after="360" w:line="278" w:lineRule="auto"/>
       <w:ind w:left="864" w:right="864"/>
@@ -8197,7 +8270,7 @@
       <w:szCs w:val="24"/>
     </w:rPr>
   </w:style>
-  <w:style w:type="character" w:customStyle="1" w:styleId="KiemeltidzetChar">
+  <w:style w:type="character" w:styleId="KiemeltidzetChar" w:customStyle="1">
     <w:name w:val="Kiemelt idézet Char"/>
     <w:basedOn w:val="Bekezdsalapbettpusa"/>
     <w:link w:val="Kiemeltidzet"/>
@@ -8248,12 +8321,12 @@
     </w:rPr>
     <w:tblPr>
       <w:tblBorders>
-        <w:top w:val="single" w:sz="4" w:space="0" w:color="auto"/>
-        <w:left w:val="single" w:sz="4" w:space="0" w:color="auto"/>
-        <w:bottom w:val="single" w:sz="4" w:space="0" w:color="auto"/>
-        <w:right w:val="single" w:sz="4" w:space="0" w:color="auto"/>
-        <w:insideH w:val="single" w:sz="4" w:space="0" w:color="auto"/>
-        <w:insideV w:val="single" w:sz="4" w:space="0" w:color="auto"/>
+        <w:top w:val="single" w:color="auto" w:sz="4" w:space="0"/>
+        <w:left w:val="single" w:color="auto" w:sz="4" w:space="0"/>
+        <w:bottom w:val="single" w:color="auto" w:sz="4" w:space="0"/>
+        <w:right w:val="single" w:color="auto" w:sz="4" w:space="0"/>
+        <w:insideH w:val="single" w:color="auto" w:sz="4" w:space="0"/>
+        <w:insideV w:val="single" w:color="auto" w:sz="4" w:space="0"/>
       </w:tblBorders>
     </w:tblPr>
   </w:style>
@@ -8272,7 +8345,7 @@
       <w:spacing w:after="0" w:line="240" w:lineRule="auto"/>
     </w:pPr>
   </w:style>
-  <w:style w:type="character" w:customStyle="1" w:styleId="lfejChar">
+  <w:style w:type="character" w:styleId="lfejChar" w:customStyle="1">
     <w:name w:val="Élőfej Char"/>
     <w:basedOn w:val="Bekezdsalapbettpusa"/>
     <w:link w:val="lfej"/>
@@ -8298,7 +8371,7 @@
       <w:spacing w:after="0" w:line="240" w:lineRule="auto"/>
     </w:pPr>
   </w:style>
-  <w:style w:type="character" w:customStyle="1" w:styleId="llbChar">
+  <w:style w:type="character" w:styleId="llbChar" w:customStyle="1">
     <w:name w:val="Élőláb Char"/>
     <w:basedOn w:val="Bekezdsalapbettpusa"/>
     <w:link w:val="llb"/>
@@ -8368,6 +8441,18 @@
       <w:color w:val="605E5C"/>
       <w:shd w:val="clear" w:color="auto" w:fill="E1DFDD"/>
     </w:rPr>
+  </w:style>
+  <w:style w:type="paragraph" w:styleId="TOC3">
+    <w:uiPriority w:val="39"/>
+    <w:name w:val="toc 3"/>
+    <w:basedOn w:val="Norml"/>
+    <w:next w:val="Norml"/>
+    <w:unhideWhenUsed/>
+    <w:rsid w:val="569AECFF"/>
+    <w:pPr>
+      <w:spacing w:after="100"/>
+      <w:ind w:left="440"/>
+    </w:pPr>
   </w:style>
 </w:styles>
 </file>

</xml_diff>